<commit_message>
Fase 1 V 1.1
</commit_message>
<xml_diff>
--- a/FASE1/[IPC2]Fase1_201314466.docx
+++ b/FASE1/[IPC2]Fase1_201314466.docx
@@ -4,17 +4,738 @@
   <w:body>
     <w:p>
       <w:pPr>
+        <w:contextualSpacing/>
+        <w:rPr>
+          <w:b/>
+          <w:color w:val="222A35" w:themeColor="text2" w:themeShade="80"/>
+          <w:sz w:val="24"/>
+          <w:szCs w:val="24"/>
+        </w:rPr>
+      </w:pPr>
+      <w:r>
+        <w:rPr>
+          <w:b/>
+          <w:color w:val="222A35" w:themeColor="text2" w:themeShade="80"/>
+          <w:sz w:val="24"/>
+          <w:szCs w:val="24"/>
+        </w:rPr>
+        <w:t>UNIVERSIDAD DE SAN CARLOS DE GUATEMALA</w:t>
+      </w:r>
+    </w:p>
+    <w:p>
+      <w:pPr>
+        <w:contextualSpacing/>
+        <w:rPr>
+          <w:b/>
+          <w:color w:val="222A35" w:themeColor="text2" w:themeShade="80"/>
+          <w:sz w:val="24"/>
+          <w:szCs w:val="24"/>
+        </w:rPr>
+      </w:pPr>
+      <w:r>
+        <w:rPr>
+          <w:b/>
+          <w:color w:val="222A35" w:themeColor="text2" w:themeShade="80"/>
+          <w:sz w:val="24"/>
+          <w:szCs w:val="24"/>
+        </w:rPr>
+        <w:t>FACULTAD DE INGENIERÍA</w:t>
+      </w:r>
+    </w:p>
+    <w:p>
+      <w:pPr>
+        <w:contextualSpacing/>
+        <w:rPr>
+          <w:b/>
+          <w:color w:val="222A35" w:themeColor="text2" w:themeShade="80"/>
+          <w:sz w:val="24"/>
+          <w:szCs w:val="24"/>
+        </w:rPr>
+      </w:pPr>
+      <w:r>
+        <w:rPr>
+          <w:b/>
+          <w:color w:val="222A35" w:themeColor="text2" w:themeShade="80"/>
+          <w:sz w:val="24"/>
+          <w:szCs w:val="24"/>
+        </w:rPr>
+        <w:t>INGENIERIA EN CIENCIAS Y SISTEMAS</w:t>
+      </w:r>
+    </w:p>
+    <w:p>
+      <w:pPr>
+        <w:contextualSpacing/>
+        <w:rPr>
+          <w:b/>
+          <w:color w:val="222A35" w:themeColor="text2" w:themeShade="80"/>
+          <w:sz w:val="24"/>
+          <w:szCs w:val="24"/>
+        </w:rPr>
+      </w:pPr>
+      <w:r>
+        <w:rPr>
+          <w:b/>
+          <w:color w:val="222A35" w:themeColor="text2" w:themeShade="80"/>
+          <w:sz w:val="24"/>
+          <w:szCs w:val="24"/>
+        </w:rPr>
+        <w:t>INTRODUCCION A</w:t>
+      </w:r>
+      <w:r>
+        <w:rPr>
+          <w:b/>
+          <w:color w:val="222A35" w:themeColor="text2" w:themeShade="80"/>
+          <w:sz w:val="24"/>
+          <w:szCs w:val="24"/>
+        </w:rPr>
+        <w:t xml:space="preserve"> LA PROGRAMACION Y COMPUTACION 2</w:t>
+      </w:r>
+    </w:p>
+    <w:p>
+      <w:pPr>
+        <w:rPr>
+          <w:color w:val="222A35" w:themeColor="text2" w:themeShade="80"/>
+        </w:rPr>
+      </w:pPr>
+    </w:p>
+    <w:p>
+      <w:pPr>
+        <w:rPr>
+          <w:color w:val="222A35" w:themeColor="text2" w:themeShade="80"/>
+        </w:rPr>
+      </w:pPr>
+    </w:p>
+    <w:p>
+      <w:pPr>
+        <w:rPr>
+          <w:color w:val="222A35" w:themeColor="text2" w:themeShade="80"/>
+        </w:rPr>
+      </w:pPr>
+    </w:p>
+    <w:p>
+      <w:pPr>
+        <w:rPr>
+          <w:color w:val="222A35" w:themeColor="text2" w:themeShade="80"/>
+        </w:rPr>
+      </w:pPr>
+    </w:p>
+    <w:p>
+      <w:pPr>
+        <w:rPr>
+          <w:color w:val="222A35" w:themeColor="text2" w:themeShade="80"/>
+        </w:rPr>
+      </w:pPr>
+    </w:p>
+    <w:p>
+      <w:pPr>
+        <w:rPr>
+          <w:color w:val="222A35" w:themeColor="text2" w:themeShade="80"/>
+        </w:rPr>
+      </w:pPr>
+      <w:r>
+        <w:rPr>
+          <w:noProof/>
+          <w:color w:val="222A35" w:themeColor="text2" w:themeShade="80"/>
+          <w:lang w:eastAsia="es-GT"/>
+        </w:rPr>
+        <w:drawing>
+          <wp:anchor distT="0" distB="0" distL="114935" distR="114935" simplePos="0" relativeHeight="251659264" behindDoc="1" locked="0" layoutInCell="1" allowOverlap="1" wp14:anchorId="7FB41B61" wp14:editId="3B8B57D7">
+            <wp:simplePos x="0" y="0"/>
+            <wp:positionH relativeFrom="column">
+              <wp:posOffset>1552575</wp:posOffset>
+            </wp:positionH>
+            <wp:positionV relativeFrom="paragraph">
+              <wp:posOffset>10795</wp:posOffset>
+            </wp:positionV>
+            <wp:extent cx="2513965" cy="2400935"/>
+            <wp:effectExtent l="0" t="0" r="635" b="0"/>
+            <wp:wrapNone/>
+            <wp:docPr id="1" name="Imagen 1"/>
+            <wp:cNvGraphicFramePr>
+              <a:graphicFrameLocks xmlns:a="http://schemas.openxmlformats.org/drawingml/2006/main" noChangeAspect="1"/>
+            </wp:cNvGraphicFramePr>
+            <a:graphic xmlns:a="http://schemas.openxmlformats.org/drawingml/2006/main">
+              <a:graphicData uri="http://schemas.openxmlformats.org/drawingml/2006/picture">
+                <pic:pic xmlns:pic="http://schemas.openxmlformats.org/drawingml/2006/picture">
+                  <pic:nvPicPr>
+                    <pic:cNvPr id="0" name="Picture 2"/>
+                    <pic:cNvPicPr>
+                      <a:picLocks noChangeAspect="1" noChangeArrowheads="1"/>
+                    </pic:cNvPicPr>
+                  </pic:nvPicPr>
+                  <pic:blipFill>
+                    <a:blip r:embed="rId8">
+                      <a:lum bright="70000" contrast="-70000"/>
+                      <a:extLst>
+                        <a:ext uri="{28A0092B-C50C-407E-A947-70E740481C1C}">
+                          <a14:useLocalDpi xmlns:a14="http://schemas.microsoft.com/office/drawing/2010/main" val="0"/>
+                        </a:ext>
+                      </a:extLst>
+                    </a:blip>
+                    <a:srcRect/>
+                    <a:stretch>
+                      <a:fillRect/>
+                    </a:stretch>
+                  </pic:blipFill>
+                  <pic:spPr bwMode="auto">
+                    <a:xfrm>
+                      <a:off x="0" y="0"/>
+                      <a:ext cx="2513965" cy="2400935"/>
+                    </a:xfrm>
+                    <a:prstGeom prst="rect">
+                      <a:avLst/>
+                    </a:prstGeom>
+                    <a:solidFill>
+                      <a:srgbClr val="FFFFFF"/>
+                    </a:solidFill>
+                    <a:ln>
+                      <a:noFill/>
+                    </a:ln>
+                  </pic:spPr>
+                </pic:pic>
+              </a:graphicData>
+            </a:graphic>
+            <wp14:sizeRelH relativeFrom="page">
+              <wp14:pctWidth>0</wp14:pctWidth>
+            </wp14:sizeRelH>
+            <wp14:sizeRelV relativeFrom="page">
+              <wp14:pctHeight>0</wp14:pctHeight>
+            </wp14:sizeRelV>
+          </wp:anchor>
+        </w:drawing>
+      </w:r>
+    </w:p>
+    <w:p>
+      <w:pPr>
+        <w:rPr>
+          <w:color w:val="222A35" w:themeColor="text2" w:themeShade="80"/>
+          <w:sz w:val="18"/>
+        </w:rPr>
+      </w:pPr>
+    </w:p>
+    <w:p>
+      <w:pPr>
+        <w:tabs>
+          <w:tab w:val="left" w:pos="3960"/>
+        </w:tabs>
         <w:jc w:val="center"/>
         <w:rPr>
           <w:b/>
-          <w:sz w:val="36"/>
-        </w:rPr>
-      </w:pPr>
-      <w:r>
-        <w:rPr>
-          <w:b/>
-          <w:sz w:val="36"/>
-        </w:rPr>
+          <w:color w:val="222A35" w:themeColor="text2" w:themeShade="80"/>
+          <w:sz w:val="28"/>
+          <w:u w:val="single"/>
+        </w:rPr>
+      </w:pPr>
+    </w:p>
+    <w:p>
+      <w:pPr>
+        <w:tabs>
+          <w:tab w:val="left" w:pos="3960"/>
+        </w:tabs>
+        <w:jc w:val="center"/>
+        <w:rPr>
+          <w:b/>
+          <w:color w:val="222A35" w:themeColor="text2" w:themeShade="80"/>
+          <w:sz w:val="28"/>
+          <w:u w:val="single"/>
+        </w:rPr>
+      </w:pPr>
+      <w:r>
+        <w:rPr>
+          <w:b/>
+          <w:color w:val="222A35" w:themeColor="text2" w:themeShade="80"/>
+          <w:sz w:val="28"/>
+          <w:u w:val="single"/>
+        </w:rPr>
+        <w:t xml:space="preserve">PROYECTO FINAL </w:t>
+      </w:r>
+    </w:p>
+    <w:p>
+      <w:pPr>
+        <w:tabs>
+          <w:tab w:val="left" w:pos="3960"/>
+        </w:tabs>
+        <w:jc w:val="center"/>
+        <w:rPr>
+          <w:b/>
+          <w:color w:val="222A35" w:themeColor="text2" w:themeShade="80"/>
+          <w:sz w:val="18"/>
+          <w:u w:val="single"/>
+        </w:rPr>
+      </w:pPr>
+      <w:r>
+        <w:rPr>
+          <w:b/>
+          <w:color w:val="222A35" w:themeColor="text2" w:themeShade="80"/>
+          <w:sz w:val="28"/>
+          <w:u w:val="single"/>
+        </w:rPr>
+        <w:t>FASE 1</w:t>
+      </w:r>
+    </w:p>
+    <w:p>
+      <w:pPr>
+        <w:rPr>
+          <w:color w:val="222A35" w:themeColor="text2" w:themeShade="80"/>
+        </w:rPr>
+      </w:pPr>
+    </w:p>
+    <w:p>
+      <w:pPr>
+        <w:rPr>
+          <w:color w:val="222A35" w:themeColor="text2" w:themeShade="80"/>
+        </w:rPr>
+      </w:pPr>
+    </w:p>
+    <w:p>
+      <w:pPr>
+        <w:rPr>
+          <w:color w:val="222A35" w:themeColor="text2" w:themeShade="80"/>
+        </w:rPr>
+      </w:pPr>
+    </w:p>
+    <w:p>
+      <w:pPr>
+        <w:rPr>
+          <w:color w:val="222A35" w:themeColor="text2" w:themeShade="80"/>
+        </w:rPr>
+      </w:pPr>
+    </w:p>
+    <w:p>
+      <w:pPr>
+        <w:rPr>
+          <w:color w:val="222A35" w:themeColor="text2" w:themeShade="80"/>
+        </w:rPr>
+      </w:pPr>
+    </w:p>
+    <w:p>
+      <w:pPr>
+        <w:rPr>
+          <w:color w:val="222A35" w:themeColor="text2" w:themeShade="80"/>
+        </w:rPr>
+      </w:pPr>
+    </w:p>
+    <w:p>
+      <w:pPr>
+        <w:rPr>
+          <w:color w:val="222A35" w:themeColor="text2" w:themeShade="80"/>
+        </w:rPr>
+      </w:pPr>
+    </w:p>
+    <w:p>
+      <w:pPr>
+        <w:rPr>
+          <w:color w:val="222A35" w:themeColor="text2" w:themeShade="80"/>
+        </w:rPr>
+      </w:pPr>
+    </w:p>
+    <w:p>
+      <w:pPr>
+        <w:rPr>
+          <w:color w:val="222A35" w:themeColor="text2" w:themeShade="80"/>
+        </w:rPr>
+      </w:pPr>
+    </w:p>
+    <w:p>
+      <w:pPr>
+        <w:rPr>
+          <w:color w:val="222A35" w:themeColor="text2" w:themeShade="80"/>
+        </w:rPr>
+      </w:pPr>
+    </w:p>
+    <w:p>
+      <w:pPr>
+        <w:spacing w:line="360" w:lineRule="auto"/>
+        <w:ind w:left="714"/>
+        <w:contextualSpacing/>
+        <w:jc w:val="both"/>
+        <w:rPr>
+          <w:rFonts w:ascii="Arial" w:hAnsi="Arial" w:cs="Arial"/>
+          <w:color w:val="222A35" w:themeColor="text2" w:themeShade="80"/>
+          <w:u w:val="single"/>
+        </w:rPr>
+      </w:pPr>
+      <w:r>
+        <w:rPr>
+          <w:rFonts w:ascii="Arial" w:hAnsi="Arial" w:cs="Arial"/>
+          <w:color w:val="222A35" w:themeColor="text2" w:themeShade="80"/>
+        </w:rPr>
+        <w:t>Nombre:</w:t>
+      </w:r>
+      <w:r>
+        <w:rPr>
+          <w:rFonts w:ascii="Arial" w:hAnsi="Arial" w:cs="Arial"/>
+          <w:color w:val="222A35" w:themeColor="text2" w:themeShade="80"/>
+        </w:rPr>
+        <w:tab/>
+      </w:r>
+      <w:r>
+        <w:rPr>
+          <w:rFonts w:ascii="Arial" w:hAnsi="Arial" w:cs="Arial"/>
+          <w:color w:val="222A35" w:themeColor="text2" w:themeShade="80"/>
+          <w:u w:val="single"/>
+        </w:rPr>
+        <w:t>Moisés Israel Carranza Sosa</w:t>
+      </w:r>
+      <w:r>
+        <w:rPr>
+          <w:rFonts w:ascii="Arial" w:hAnsi="Arial" w:cs="Arial"/>
+          <w:color w:val="222A35" w:themeColor="text2" w:themeShade="80"/>
+          <w:u w:val="single"/>
+        </w:rPr>
+        <w:tab/>
+      </w:r>
+      <w:r>
+        <w:rPr>
+          <w:rFonts w:ascii="Arial" w:hAnsi="Arial" w:cs="Arial"/>
+          <w:color w:val="222A35" w:themeColor="text2" w:themeShade="80"/>
+          <w:u w:val="single"/>
+        </w:rPr>
+        <w:tab/>
+      </w:r>
+      <w:r>
+        <w:rPr>
+          <w:rFonts w:ascii="Arial" w:hAnsi="Arial" w:cs="Arial"/>
+          <w:color w:val="222A35" w:themeColor="text2" w:themeShade="80"/>
+          <w:u w:val="single"/>
+        </w:rPr>
+        <w:tab/>
+      </w:r>
+      <w:r>
+        <w:rPr>
+          <w:rFonts w:ascii="Arial" w:hAnsi="Arial" w:cs="Arial"/>
+          <w:color w:val="222A35" w:themeColor="text2" w:themeShade="80"/>
+          <w:u w:val="single"/>
+        </w:rPr>
+        <w:tab/>
+      </w:r>
+      <w:r>
+        <w:rPr>
+          <w:rFonts w:ascii="Arial" w:hAnsi="Arial" w:cs="Arial"/>
+          <w:color w:val="222A35" w:themeColor="text2" w:themeShade="80"/>
+          <w:u w:val="single"/>
+        </w:rPr>
+        <w:tab/>
+      </w:r>
+      <w:r>
+        <w:rPr>
+          <w:rFonts w:ascii="Arial" w:hAnsi="Arial" w:cs="Arial"/>
+          <w:color w:val="222A35" w:themeColor="text2" w:themeShade="80"/>
+          <w:u w:val="single"/>
+        </w:rPr>
+        <w:tab/>
+      </w:r>
+    </w:p>
+    <w:p>
+      <w:pPr>
+        <w:spacing w:line="360" w:lineRule="auto"/>
+        <w:ind w:left="714"/>
+        <w:contextualSpacing/>
+        <w:jc w:val="both"/>
+        <w:rPr>
+          <w:rFonts w:ascii="Arial" w:hAnsi="Arial" w:cs="Arial"/>
+          <w:color w:val="222A35" w:themeColor="text2" w:themeShade="80"/>
+          <w:u w:val="single"/>
+        </w:rPr>
+      </w:pPr>
+      <w:r>
+        <w:rPr>
+          <w:rFonts w:ascii="Arial" w:hAnsi="Arial" w:cs="Arial"/>
+          <w:color w:val="222A35" w:themeColor="text2" w:themeShade="80"/>
+        </w:rPr>
+        <w:t>Carné:</w:t>
+      </w:r>
+      <w:r>
+        <w:rPr>
+          <w:rFonts w:ascii="Arial" w:hAnsi="Arial" w:cs="Arial"/>
+          <w:color w:val="222A35" w:themeColor="text2" w:themeShade="80"/>
+        </w:rPr>
+        <w:tab/>
+      </w:r>
+      <w:r>
+        <w:rPr>
+          <w:rFonts w:ascii="Arial" w:hAnsi="Arial" w:cs="Arial"/>
+          <w:color w:val="222A35" w:themeColor="text2" w:themeShade="80"/>
+        </w:rPr>
+        <w:tab/>
+      </w:r>
+      <w:r>
+        <w:rPr>
+          <w:rFonts w:ascii="Arial" w:hAnsi="Arial" w:cs="Arial"/>
+          <w:color w:val="222A35" w:themeColor="text2" w:themeShade="80"/>
+          <w:u w:val="single"/>
+        </w:rPr>
+        <w:t>201314466</w:t>
+      </w:r>
+      <w:r>
+        <w:rPr>
+          <w:rFonts w:ascii="Arial" w:hAnsi="Arial" w:cs="Arial"/>
+          <w:color w:val="222A35" w:themeColor="text2" w:themeShade="80"/>
+          <w:u w:val="single"/>
+        </w:rPr>
+        <w:tab/>
+      </w:r>
+      <w:r>
+        <w:rPr>
+          <w:rFonts w:ascii="Arial" w:hAnsi="Arial" w:cs="Arial"/>
+          <w:color w:val="222A35" w:themeColor="text2" w:themeShade="80"/>
+          <w:u w:val="single"/>
+        </w:rPr>
+        <w:tab/>
+      </w:r>
+      <w:r>
+        <w:rPr>
+          <w:rFonts w:ascii="Arial" w:hAnsi="Arial" w:cs="Arial"/>
+          <w:color w:val="222A35" w:themeColor="text2" w:themeShade="80"/>
+          <w:u w:val="single"/>
+        </w:rPr>
+        <w:tab/>
+      </w:r>
+      <w:r>
+        <w:rPr>
+          <w:rFonts w:ascii="Arial" w:hAnsi="Arial" w:cs="Arial"/>
+          <w:color w:val="222A35" w:themeColor="text2" w:themeShade="80"/>
+          <w:u w:val="single"/>
+        </w:rPr>
+        <w:tab/>
+      </w:r>
+      <w:r>
+        <w:rPr>
+          <w:rFonts w:ascii="Arial" w:hAnsi="Arial" w:cs="Arial"/>
+          <w:color w:val="222A35" w:themeColor="text2" w:themeShade="80"/>
+          <w:u w:val="single"/>
+        </w:rPr>
+        <w:tab/>
+      </w:r>
+      <w:r>
+        <w:rPr>
+          <w:rFonts w:ascii="Arial" w:hAnsi="Arial" w:cs="Arial"/>
+          <w:color w:val="222A35" w:themeColor="text2" w:themeShade="80"/>
+          <w:u w:val="single"/>
+        </w:rPr>
+        <w:tab/>
+      </w:r>
+      <w:r>
+        <w:rPr>
+          <w:rFonts w:ascii="Arial" w:hAnsi="Arial" w:cs="Arial"/>
+          <w:color w:val="222A35" w:themeColor="text2" w:themeShade="80"/>
+          <w:u w:val="single"/>
+        </w:rPr>
+        <w:tab/>
+      </w:r>
+      <w:r>
+        <w:rPr>
+          <w:rFonts w:ascii="Arial" w:hAnsi="Arial" w:cs="Arial"/>
+          <w:color w:val="222A35" w:themeColor="text2" w:themeShade="80"/>
+          <w:u w:val="single"/>
+        </w:rPr>
+        <w:tab/>
+      </w:r>
+    </w:p>
+    <w:p>
+      <w:pPr>
+        <w:spacing w:line="360" w:lineRule="auto"/>
+        <w:ind w:left="714"/>
+        <w:contextualSpacing/>
+        <w:jc w:val="both"/>
+        <w:rPr>
+          <w:rFonts w:ascii="Arial" w:hAnsi="Arial" w:cs="Arial"/>
+          <w:color w:val="222A35" w:themeColor="text2" w:themeShade="80"/>
+          <w:u w:val="single"/>
+        </w:rPr>
+      </w:pPr>
+      <w:r>
+        <w:rPr>
+          <w:rFonts w:ascii="Arial" w:hAnsi="Arial" w:cs="Arial"/>
+          <w:color w:val="222A35" w:themeColor="text2" w:themeShade="80"/>
+        </w:rPr>
+        <w:t>Profesor(a):</w:t>
+      </w:r>
+      <w:r>
+        <w:rPr>
+          <w:rFonts w:ascii="Arial" w:hAnsi="Arial" w:cs="Arial"/>
+          <w:color w:val="222A35" w:themeColor="text2" w:themeShade="80"/>
+        </w:rPr>
+        <w:tab/>
+      </w:r>
+      <w:r>
+        <w:rPr>
+          <w:rFonts w:ascii="Arial" w:hAnsi="Arial" w:cs="Arial"/>
+          <w:color w:val="222A35" w:themeColor="text2" w:themeShade="80"/>
+          <w:u w:val="single"/>
+        </w:rPr>
+        <w:t xml:space="preserve">William Escobar                    </w:t>
+      </w:r>
+      <w:r>
+        <w:rPr>
+          <w:rFonts w:ascii="Arial" w:hAnsi="Arial" w:cs="Arial"/>
+          <w:color w:val="222A35" w:themeColor="text2" w:themeShade="80"/>
+          <w:u w:val="single"/>
+        </w:rPr>
+        <w:tab/>
+      </w:r>
+      <w:r>
+        <w:rPr>
+          <w:rFonts w:ascii="Arial" w:hAnsi="Arial" w:cs="Arial"/>
+          <w:color w:val="222A35" w:themeColor="text2" w:themeShade="80"/>
+          <w:u w:val="single"/>
+        </w:rPr>
+        <w:tab/>
+      </w:r>
+      <w:r>
+        <w:rPr>
+          <w:rFonts w:ascii="Arial" w:hAnsi="Arial" w:cs="Arial"/>
+          <w:color w:val="222A35" w:themeColor="text2" w:themeShade="80"/>
+          <w:u w:val="single"/>
+        </w:rPr>
+        <w:tab/>
+      </w:r>
+      <w:r>
+        <w:rPr>
+          <w:rFonts w:ascii="Arial" w:hAnsi="Arial" w:cs="Arial"/>
+          <w:color w:val="222A35" w:themeColor="text2" w:themeShade="80"/>
+          <w:u w:val="single"/>
+        </w:rPr>
+        <w:tab/>
+      </w:r>
+      <w:r>
+        <w:rPr>
+          <w:rFonts w:ascii="Arial" w:hAnsi="Arial" w:cs="Arial"/>
+          <w:color w:val="222A35" w:themeColor="text2" w:themeShade="80"/>
+          <w:u w:val="single"/>
+        </w:rPr>
+        <w:tab/>
+      </w:r>
+      <w:r>
+        <w:rPr>
+          <w:rFonts w:ascii="Arial" w:hAnsi="Arial" w:cs="Arial"/>
+          <w:color w:val="222A35" w:themeColor="text2" w:themeShade="80"/>
+          <w:u w:val="single"/>
+        </w:rPr>
+        <w:tab/>
+      </w:r>
+    </w:p>
+    <w:p>
+      <w:pPr>
+        <w:spacing w:line="360" w:lineRule="auto"/>
+        <w:ind w:left="714"/>
+        <w:contextualSpacing/>
+        <w:jc w:val="both"/>
+        <w:rPr>
+          <w:rFonts w:ascii="Arial" w:hAnsi="Arial" w:cs="Arial"/>
+          <w:color w:val="222A35" w:themeColor="text2" w:themeShade="80"/>
+          <w:u w:val="single"/>
+        </w:rPr>
+      </w:pPr>
+      <w:r>
+        <w:rPr>
+          <w:rFonts w:ascii="Arial" w:hAnsi="Arial" w:cs="Arial"/>
+          <w:color w:val="222A35" w:themeColor="text2" w:themeShade="80"/>
+        </w:rPr>
+        <w:t>Fecha:</w:t>
+      </w:r>
+      <w:r>
+        <w:rPr>
+          <w:rFonts w:ascii="Arial" w:hAnsi="Arial" w:cs="Arial"/>
+          <w:color w:val="222A35" w:themeColor="text2" w:themeShade="80"/>
+        </w:rPr>
+        <w:tab/>
+      </w:r>
+      <w:r>
+        <w:rPr>
+          <w:rFonts w:ascii="Arial" w:hAnsi="Arial" w:cs="Arial"/>
+          <w:color w:val="222A35" w:themeColor="text2" w:themeShade="80"/>
+        </w:rPr>
+        <w:tab/>
+      </w:r>
+      <w:r>
+        <w:rPr>
+          <w:rFonts w:ascii="Arial" w:hAnsi="Arial" w:cs="Arial"/>
+          <w:color w:val="222A35" w:themeColor="text2" w:themeShade="80"/>
+          <w:u w:val="single"/>
+        </w:rPr>
+        <w:t>10 de Junio</w:t>
+      </w:r>
+      <w:r>
+        <w:rPr>
+          <w:rFonts w:ascii="Arial" w:hAnsi="Arial" w:cs="Arial"/>
+          <w:color w:val="222A35" w:themeColor="text2" w:themeShade="80"/>
+          <w:u w:val="single"/>
+        </w:rPr>
+        <w:t xml:space="preserve"> del 2015</w:t>
+      </w:r>
+      <w:r>
+        <w:rPr>
+          <w:rFonts w:ascii="Arial" w:hAnsi="Arial" w:cs="Arial"/>
+          <w:color w:val="222A35" w:themeColor="text2" w:themeShade="80"/>
+          <w:u w:val="single"/>
+        </w:rPr>
+        <w:tab/>
+      </w:r>
+      <w:r>
+        <w:rPr>
+          <w:rFonts w:ascii="Arial" w:hAnsi="Arial" w:cs="Arial"/>
+          <w:color w:val="222A35" w:themeColor="text2" w:themeShade="80"/>
+          <w:u w:val="single"/>
+        </w:rPr>
+        <w:t xml:space="preserve">                       </w:t>
+      </w:r>
+      <w:r>
+        <w:rPr>
+          <w:rFonts w:ascii="Arial" w:hAnsi="Arial" w:cs="Arial"/>
+          <w:color w:val="222A35" w:themeColor="text2" w:themeShade="80"/>
+          <w:u w:val="single"/>
+        </w:rPr>
+        <w:tab/>
+      </w:r>
+      <w:r>
+        <w:rPr>
+          <w:rFonts w:ascii="Arial" w:hAnsi="Arial" w:cs="Arial"/>
+          <w:color w:val="222A35" w:themeColor="text2" w:themeShade="80"/>
+          <w:u w:val="single"/>
+        </w:rPr>
+        <w:tab/>
+      </w:r>
+      <w:r>
+        <w:rPr>
+          <w:rFonts w:ascii="Arial" w:hAnsi="Arial" w:cs="Arial"/>
+          <w:color w:val="222A35" w:themeColor="text2" w:themeShade="80"/>
+          <w:u w:val="single"/>
+        </w:rPr>
+        <w:tab/>
+      </w:r>
+      <w:r>
+        <w:rPr>
+          <w:rFonts w:ascii="Arial" w:hAnsi="Arial" w:cs="Arial"/>
+          <w:color w:val="222A35" w:themeColor="text2" w:themeShade="80"/>
+          <w:u w:val="single"/>
+        </w:rPr>
+        <w:tab/>
+      </w:r>
+    </w:p>
+    <w:p>
+      <w:pPr>
+        <w:jc w:val="center"/>
+        <w:rPr>
+          <w:b/>
+          <w:sz w:val="36"/>
+        </w:rPr>
+      </w:pPr>
+    </w:p>
+    <w:p>
+      <w:pPr>
+        <w:jc w:val="center"/>
+        <w:rPr>
+          <w:b/>
+          <w:sz w:val="36"/>
+        </w:rPr>
+      </w:pPr>
+      <w:r>
+        <w:rPr>
+          <w:b/>
+          <w:sz w:val="36"/>
+        </w:rPr>
+        <w:lastRenderedPageBreak/>
         <w:t>INDICE</w:t>
       </w:r>
     </w:p>
@@ -37,6 +758,20 @@
         </w:rPr>
         <w:t>Requerimientos</w:t>
       </w:r>
+      <w:r>
+        <w:rPr>
+          <w:b/>
+          <w:sz w:val="36"/>
+        </w:rPr>
+        <w:t>……………………………………………………</w:t>
+      </w:r>
+      <w:r>
+        <w:rPr>
+          <w:b/>
+          <w:sz w:val="36"/>
+        </w:rPr>
+        <w:t>3</w:t>
+      </w:r>
     </w:p>
     <w:p>
       <w:pPr>
@@ -71,7 +806,7 @@
         <w:rPr>
           <w:sz w:val="36"/>
         </w:rPr>
-        <w:t>2</w:t>
+        <w:t>3</w:t>
       </w:r>
     </w:p>
     <w:p>
@@ -89,13 +824,25 @@
         <w:rPr>
           <w:sz w:val="36"/>
         </w:rPr>
-        <w:t>Clientes………………..</w:t>
-      </w:r>
-      <w:r>
-        <w:rPr>
-          <w:sz w:val="36"/>
-        </w:rPr>
-        <w:t>……………………………………</w:t>
+        <w:t>Análisis</w:t>
+      </w:r>
+      <w:r>
+        <w:rPr>
+          <w:sz w:val="36"/>
+        </w:rPr>
+        <w:t xml:space="preserve"> de </w:t>
+      </w:r>
+      <w:r>
+        <w:rPr>
+          <w:sz w:val="36"/>
+        </w:rPr>
+        <w:t>Clientes…</w:t>
+      </w:r>
+      <w:r>
+        <w:rPr>
+          <w:sz w:val="36"/>
+        </w:rPr>
+        <w:t>…………………………………</w:t>
       </w:r>
       <w:r>
         <w:rPr>
@@ -107,7 +854,7 @@
         <w:rPr>
           <w:sz w:val="36"/>
         </w:rPr>
-        <w:t>.2</w:t>
+        <w:t>.4</w:t>
       </w:r>
     </w:p>
     <w:p>
@@ -137,7 +884,7 @@
         <w:rPr>
           <w:sz w:val="36"/>
         </w:rPr>
-        <w:t>……2</w:t>
+        <w:t>…..6</w:t>
       </w:r>
     </w:p>
     <w:p>
@@ -185,7 +932,13 @@
         <w:rPr>
           <w:sz w:val="36"/>
         </w:rPr>
-        <w:t>….3</w:t>
+        <w:t>….</w:t>
+      </w:r>
+      <w:r>
+        <w:rPr>
+          <w:sz w:val="36"/>
+        </w:rPr>
+        <w:t>7</w:t>
       </w:r>
     </w:p>
     <w:p>
@@ -221,32 +974,152 @@
         <w:rPr>
           <w:sz w:val="36"/>
         </w:rPr>
-        <w:t>..3</w:t>
-      </w:r>
-    </w:p>
-    <w:p>
-      <w:pPr>
-        <w:rPr>
-          <w:b/>
-          <w:sz w:val="36"/>
-        </w:rPr>
-      </w:pPr>
-    </w:p>
-    <w:p>
-      <w:pPr>
-        <w:rPr>
-          <w:b/>
-          <w:sz w:val="36"/>
-        </w:rPr>
-      </w:pPr>
-    </w:p>
-    <w:p>
-      <w:pPr>
-        <w:rPr>
-          <w:b/>
-          <w:sz w:val="36"/>
-        </w:rPr>
-      </w:pPr>
+        <w:t>.8</w:t>
+      </w:r>
+    </w:p>
+    <w:p>
+      <w:pPr>
+        <w:pStyle w:val="Prrafodelista"/>
+        <w:numPr>
+          <w:ilvl w:val="0"/>
+          <w:numId w:val="12"/>
+        </w:numPr>
+        <w:rPr>
+          <w:b/>
+          <w:sz w:val="36"/>
+        </w:rPr>
+      </w:pPr>
+      <w:r>
+        <w:rPr>
+          <w:b/>
+          <w:sz w:val="36"/>
+        </w:rPr>
+        <w:t>Casos de uso…………………………………………………………</w:t>
+      </w:r>
+      <w:r>
+        <w:rPr>
+          <w:b/>
+          <w:sz w:val="36"/>
+        </w:rPr>
+        <w:t>.9</w:t>
+      </w:r>
+    </w:p>
+    <w:p>
+      <w:pPr>
+        <w:pStyle w:val="Prrafodelista"/>
+        <w:numPr>
+          <w:ilvl w:val="0"/>
+          <w:numId w:val="12"/>
+        </w:numPr>
+        <w:rPr>
+          <w:b/>
+          <w:sz w:val="36"/>
+        </w:rPr>
+      </w:pPr>
+      <w:r>
+        <w:rPr>
+          <w:b/>
+          <w:sz w:val="36"/>
+        </w:rPr>
+        <w:t>Modelo Conceptual………………………………………………</w:t>
+      </w:r>
+      <w:r>
+        <w:rPr>
+          <w:b/>
+          <w:sz w:val="36"/>
+        </w:rPr>
+        <w:t>.10</w:t>
+      </w:r>
+    </w:p>
+    <w:p>
+      <w:pPr>
+        <w:pStyle w:val="Prrafodelista"/>
+        <w:numPr>
+          <w:ilvl w:val="0"/>
+          <w:numId w:val="12"/>
+        </w:numPr>
+        <w:rPr>
+          <w:b/>
+          <w:sz w:val="36"/>
+        </w:rPr>
+      </w:pPr>
+      <w:r>
+        <w:rPr>
+          <w:b/>
+          <w:sz w:val="36"/>
+        </w:rPr>
+        <w:t>Glosario Inicial………………………………………………………</w:t>
+      </w:r>
+      <w:r>
+        <w:rPr>
+          <w:b/>
+          <w:sz w:val="36"/>
+        </w:rPr>
+        <w:t>.10</w:t>
+      </w:r>
+    </w:p>
+    <w:p>
+      <w:pPr>
+        <w:pStyle w:val="Prrafodelista"/>
+        <w:numPr>
+          <w:ilvl w:val="0"/>
+          <w:numId w:val="12"/>
+        </w:numPr>
+        <w:rPr>
+          <w:b/>
+          <w:sz w:val="36"/>
+        </w:rPr>
+      </w:pPr>
+      <w:r>
+        <w:rPr>
+          <w:b/>
+          <w:sz w:val="36"/>
+        </w:rPr>
+        <w:t>Diagrama Entidad Relación……………………………………</w:t>
+      </w:r>
+      <w:r>
+        <w:rPr>
+          <w:b/>
+          <w:sz w:val="36"/>
+        </w:rPr>
+        <w:t>.11</w:t>
+      </w:r>
+    </w:p>
+    <w:p>
+      <w:pPr>
+        <w:pStyle w:val="Prrafodelista"/>
+        <w:numPr>
+          <w:ilvl w:val="0"/>
+          <w:numId w:val="12"/>
+        </w:numPr>
+        <w:rPr>
+          <w:b/>
+          <w:sz w:val="36"/>
+        </w:rPr>
+      </w:pPr>
+      <w:r>
+        <w:rPr>
+          <w:b/>
+          <w:sz w:val="36"/>
+        </w:rPr>
+        <w:t>Planificación del Proyecto</w:t>
+      </w:r>
+      <w:r>
+        <w:rPr>
+          <w:b/>
+          <w:sz w:val="36"/>
+        </w:rPr>
+        <w:t>………………………………………</w:t>
+      </w:r>
+      <w:r>
+        <w:rPr>
+          <w:b/>
+          <w:sz w:val="36"/>
+        </w:rPr>
+        <w:t>12</w:t>
+      </w:r>
+      <w:bookmarkStart w:id="0" w:name="_GoBack"/>
+      <w:bookmarkEnd w:id="0"/>
     </w:p>
     <w:p>
       <w:pPr>
@@ -353,7 +1226,6 @@
           <w:b/>
           <w:sz w:val="36"/>
         </w:rPr>
-        <w:lastRenderedPageBreak/>
         <w:t>Requerimientos</w:t>
       </w:r>
     </w:p>
@@ -506,7 +1378,6 @@
         <w:t>Los beneficios que el software presenta es poder manipular datos de una manera fácil y con una interfaz gráfica amigable para el usuario.</w:t>
       </w:r>
     </w:p>
-    <w:p/>
     <w:p/>
     <w:p/>
     <w:p/>
@@ -826,7 +1697,23 @@
                 <w:sz w:val="24"/>
                 <w:szCs w:val="24"/>
               </w:rPr>
-              <w:t xml:space="preserve"> login,</w:t>
+              <w:t xml:space="preserve"> </w:t>
+            </w:r>
+            <w:proofErr w:type="spellStart"/>
+            <w:r>
+              <w:rPr>
+                <w:sz w:val="24"/>
+                <w:szCs w:val="24"/>
+              </w:rPr>
+              <w:t>login</w:t>
+            </w:r>
+            <w:proofErr w:type="spellEnd"/>
+            <w:r>
+              <w:rPr>
+                <w:sz w:val="24"/>
+                <w:szCs w:val="24"/>
+              </w:rPr>
+              <w:t>,</w:t>
             </w:r>
             <w:r>
               <w:rPr>
@@ -1165,12 +2052,21 @@
               </w:rPr>
               <w:t xml:space="preserve">, Registro, </w:t>
             </w:r>
+            <w:proofErr w:type="spellStart"/>
             <w:r>
               <w:rPr>
                 <w:sz w:val="24"/>
                 <w:szCs w:val="24"/>
               </w:rPr>
-              <w:t xml:space="preserve">login, </w:t>
+              <w:t>login</w:t>
+            </w:r>
+            <w:proofErr w:type="spellEnd"/>
+            <w:r>
+              <w:rPr>
+                <w:sz w:val="24"/>
+                <w:szCs w:val="24"/>
+              </w:rPr>
+              <w:t xml:space="preserve">, </w:t>
             </w:r>
             <w:r>
               <w:rPr>
@@ -1506,7 +2402,23 @@
                 <w:sz w:val="24"/>
                 <w:szCs w:val="24"/>
               </w:rPr>
-              <w:t xml:space="preserve"> login,</w:t>
+              <w:t xml:space="preserve"> </w:t>
+            </w:r>
+            <w:proofErr w:type="spellStart"/>
+            <w:r>
+              <w:rPr>
+                <w:sz w:val="24"/>
+                <w:szCs w:val="24"/>
+              </w:rPr>
+              <w:t>login</w:t>
+            </w:r>
+            <w:proofErr w:type="spellEnd"/>
+            <w:r>
+              <w:rPr>
+                <w:sz w:val="24"/>
+                <w:szCs w:val="24"/>
+              </w:rPr>
+              <w:t>,</w:t>
             </w:r>
             <w:r>
               <w:rPr>
@@ -1586,6 +2498,23 @@
     </w:tbl>
     <w:p/>
     <w:p/>
+    <w:p/>
+    <w:p/>
+    <w:p/>
+    <w:p/>
+    <w:p/>
+    <w:p/>
+    <w:p/>
+    <w:p/>
+    <w:p/>
+    <w:p/>
+    <w:p/>
+    <w:p/>
+    <w:p/>
+    <w:p/>
+    <w:p/>
+    <w:p/>
+    <w:p/>
     <w:p>
       <w:pPr>
         <w:pStyle w:val="Prrafodelista"/>
@@ -1603,14 +2532,2290 @@
           <w:b/>
           <w:sz w:val="32"/>
         </w:rPr>
+        <w:lastRenderedPageBreak/>
         <w:t>Funciones del Sistema</w:t>
       </w:r>
-      <w:bookmarkStart w:id="0" w:name="_GoBack"/>
-      <w:bookmarkEnd w:id="0"/>
+    </w:p>
+    <w:tbl>
+      <w:tblPr>
+        <w:tblStyle w:val="Tabladecuadrcula4-nfasis3"/>
+        <w:tblW w:w="0" w:type="auto"/>
+        <w:tblLook w:val="04A0" w:firstRow="1" w:lastRow="0" w:firstColumn="1" w:lastColumn="0" w:noHBand="0" w:noVBand="1"/>
+      </w:tblPr>
+      <w:tblGrid>
+        <w:gridCol w:w="1765"/>
+        <w:gridCol w:w="1765"/>
+        <w:gridCol w:w="1766"/>
+        <w:gridCol w:w="1766"/>
+        <w:gridCol w:w="1766"/>
+      </w:tblGrid>
+      <w:tr>
+        <w:trPr>
+          <w:cnfStyle w:val="100000000000" w:firstRow="1" w:lastRow="0" w:firstColumn="0" w:lastColumn="0" w:oddVBand="0" w:evenVBand="0" w:oddHBand="0" w:evenHBand="0" w:firstRowFirstColumn="0" w:firstRowLastColumn="0" w:lastRowFirstColumn="0" w:lastRowLastColumn="0"/>
+        </w:trPr>
+        <w:tc>
+          <w:tcPr>
+            <w:cnfStyle w:val="001000000000" w:firstRow="0" w:lastRow="0" w:firstColumn="1" w:lastColumn="0" w:oddVBand="0" w:evenVBand="0" w:oddHBand="0" w:evenHBand="0" w:firstRowFirstColumn="0" w:firstRowLastColumn="0" w:lastRowFirstColumn="0" w:lastRowLastColumn="0"/>
+            <w:tcW w:w="1765" w:type="dxa"/>
+          </w:tcPr>
+          <w:p>
+            <w:pPr>
+              <w:rPr>
+                <w:b w:val="0"/>
+                <w:sz w:val="32"/>
+              </w:rPr>
+            </w:pPr>
+            <w:r>
+              <w:rPr>
+                <w:b w:val="0"/>
+                <w:sz w:val="32"/>
+              </w:rPr>
+              <w:t>No.</w:t>
+            </w:r>
+          </w:p>
+        </w:tc>
+        <w:tc>
+          <w:tcPr>
+            <w:tcW w:w="1765" w:type="dxa"/>
+          </w:tcPr>
+          <w:p>
+            <w:pPr>
+              <w:cnfStyle w:val="100000000000" w:firstRow="1" w:lastRow="0" w:firstColumn="0" w:lastColumn="0" w:oddVBand="0" w:evenVBand="0" w:oddHBand="0" w:evenHBand="0" w:firstRowFirstColumn="0" w:firstRowLastColumn="0" w:lastRowFirstColumn="0" w:lastRowLastColumn="0"/>
+              <w:rPr>
+                <w:b w:val="0"/>
+                <w:sz w:val="32"/>
+              </w:rPr>
+            </w:pPr>
+            <w:r>
+              <w:rPr>
+                <w:b w:val="0"/>
+                <w:sz w:val="32"/>
+              </w:rPr>
+              <w:t>Nombre</w:t>
+            </w:r>
+          </w:p>
+        </w:tc>
+        <w:tc>
+          <w:tcPr>
+            <w:tcW w:w="1766" w:type="dxa"/>
+          </w:tcPr>
+          <w:p>
+            <w:pPr>
+              <w:cnfStyle w:val="100000000000" w:firstRow="1" w:lastRow="0" w:firstColumn="0" w:lastColumn="0" w:oddVBand="0" w:evenVBand="0" w:oddHBand="0" w:evenHBand="0" w:firstRowFirstColumn="0" w:firstRowLastColumn="0" w:lastRowFirstColumn="0" w:lastRowLastColumn="0"/>
+              <w:rPr>
+                <w:b w:val="0"/>
+                <w:sz w:val="32"/>
+              </w:rPr>
+            </w:pPr>
+            <w:r>
+              <w:rPr>
+                <w:b w:val="0"/>
+                <w:sz w:val="32"/>
+              </w:rPr>
+              <w:t>Descripción</w:t>
+            </w:r>
+          </w:p>
+        </w:tc>
+        <w:tc>
+          <w:tcPr>
+            <w:tcW w:w="1766" w:type="dxa"/>
+          </w:tcPr>
+          <w:p>
+            <w:pPr>
+              <w:cnfStyle w:val="100000000000" w:firstRow="1" w:lastRow="0" w:firstColumn="0" w:lastColumn="0" w:oddVBand="0" w:evenVBand="0" w:oddHBand="0" w:evenHBand="0" w:firstRowFirstColumn="0" w:firstRowLastColumn="0" w:lastRowFirstColumn="0" w:lastRowLastColumn="0"/>
+              <w:rPr>
+                <w:b w:val="0"/>
+                <w:sz w:val="32"/>
+              </w:rPr>
+            </w:pPr>
+            <w:r>
+              <w:rPr>
+                <w:b w:val="0"/>
+                <w:sz w:val="32"/>
+              </w:rPr>
+              <w:t>Evidencia</w:t>
+            </w:r>
+          </w:p>
+        </w:tc>
+        <w:tc>
+          <w:tcPr>
+            <w:tcW w:w="1766" w:type="dxa"/>
+          </w:tcPr>
+          <w:p>
+            <w:pPr>
+              <w:cnfStyle w:val="100000000000" w:firstRow="1" w:lastRow="0" w:firstColumn="0" w:lastColumn="0" w:oddVBand="0" w:evenVBand="0" w:oddHBand="0" w:evenHBand="0" w:firstRowFirstColumn="0" w:firstRowLastColumn="0" w:lastRowFirstColumn="0" w:lastRowLastColumn="0"/>
+              <w:rPr>
+                <w:b w:val="0"/>
+                <w:sz w:val="32"/>
+              </w:rPr>
+            </w:pPr>
+            <w:r>
+              <w:rPr>
+                <w:b w:val="0"/>
+                <w:sz w:val="32"/>
+              </w:rPr>
+              <w:t>Interacción</w:t>
+            </w:r>
+          </w:p>
+        </w:tc>
+      </w:tr>
+      <w:tr>
+        <w:trPr>
+          <w:cnfStyle w:val="000000100000" w:firstRow="0" w:lastRow="0" w:firstColumn="0" w:lastColumn="0" w:oddVBand="0" w:evenVBand="0" w:oddHBand="1" w:evenHBand="0" w:firstRowFirstColumn="0" w:firstRowLastColumn="0" w:lastRowFirstColumn="0" w:lastRowLastColumn="0"/>
+        </w:trPr>
+        <w:tc>
+          <w:tcPr>
+            <w:cnfStyle w:val="001000000000" w:firstRow="0" w:lastRow="0" w:firstColumn="1" w:lastColumn="0" w:oddVBand="0" w:evenVBand="0" w:oddHBand="0" w:evenHBand="0" w:firstRowFirstColumn="0" w:firstRowLastColumn="0" w:lastRowFirstColumn="0" w:lastRowLastColumn="0"/>
+            <w:tcW w:w="1765" w:type="dxa"/>
+          </w:tcPr>
+          <w:p>
+            <w:pPr>
+              <w:rPr>
+                <w:b w:val="0"/>
+                <w:sz w:val="24"/>
+              </w:rPr>
+            </w:pPr>
+            <w:r>
+              <w:rPr>
+                <w:b w:val="0"/>
+                <w:sz w:val="24"/>
+              </w:rPr>
+              <w:t>1</w:t>
+            </w:r>
+          </w:p>
+        </w:tc>
+        <w:tc>
+          <w:tcPr>
+            <w:tcW w:w="1765" w:type="dxa"/>
+          </w:tcPr>
+          <w:p>
+            <w:pPr>
+              <w:cnfStyle w:val="000000100000" w:firstRow="0" w:lastRow="0" w:firstColumn="0" w:lastColumn="0" w:oddVBand="0" w:evenVBand="0" w:oddHBand="1" w:evenHBand="0" w:firstRowFirstColumn="0" w:firstRowLastColumn="0" w:lastRowFirstColumn="0" w:lastRowLastColumn="0"/>
+              <w:rPr>
+                <w:sz w:val="24"/>
+              </w:rPr>
+            </w:pPr>
+            <w:r>
+              <w:rPr>
+                <w:sz w:val="24"/>
+              </w:rPr>
+              <w:t>Registrar usuario</w:t>
+            </w:r>
+          </w:p>
+        </w:tc>
+        <w:tc>
+          <w:tcPr>
+            <w:tcW w:w="1766" w:type="dxa"/>
+          </w:tcPr>
+          <w:p>
+            <w:pPr>
+              <w:cnfStyle w:val="000000100000" w:firstRow="0" w:lastRow="0" w:firstColumn="0" w:lastColumn="0" w:oddVBand="0" w:evenVBand="0" w:oddHBand="1" w:evenHBand="0" w:firstRowFirstColumn="0" w:firstRowLastColumn="0" w:lastRowFirstColumn="0" w:lastRowLastColumn="0"/>
+              <w:rPr>
+                <w:sz w:val="24"/>
+              </w:rPr>
+            </w:pPr>
+            <w:r>
+              <w:rPr>
+                <w:sz w:val="24"/>
+              </w:rPr>
+              <w:t>Función para registrar al usuario</w:t>
+            </w:r>
+          </w:p>
+        </w:tc>
+        <w:tc>
+          <w:tcPr>
+            <w:tcW w:w="1766" w:type="dxa"/>
+          </w:tcPr>
+          <w:p>
+            <w:pPr>
+              <w:cnfStyle w:val="000000100000" w:firstRow="0" w:lastRow="0" w:firstColumn="0" w:lastColumn="0" w:oddVBand="0" w:evenVBand="0" w:oddHBand="1" w:evenHBand="0" w:firstRowFirstColumn="0" w:firstRowLastColumn="0" w:lastRowFirstColumn="0" w:lastRowLastColumn="0"/>
+              <w:rPr>
+                <w:sz w:val="24"/>
+              </w:rPr>
+            </w:pPr>
+            <w:r>
+              <w:rPr>
+                <w:sz w:val="24"/>
+              </w:rPr>
+              <w:t>Evidente</w:t>
+            </w:r>
+          </w:p>
+        </w:tc>
+        <w:tc>
+          <w:tcPr>
+            <w:tcW w:w="1766" w:type="dxa"/>
+          </w:tcPr>
+          <w:p>
+            <w:pPr>
+              <w:cnfStyle w:val="000000100000" w:firstRow="0" w:lastRow="0" w:firstColumn="0" w:lastColumn="0" w:oddVBand="0" w:evenVBand="0" w:oddHBand="1" w:evenHBand="0" w:firstRowFirstColumn="0" w:firstRowLastColumn="0" w:lastRowFirstColumn="0" w:lastRowLastColumn="0"/>
+              <w:rPr>
+                <w:sz w:val="24"/>
+              </w:rPr>
+            </w:pPr>
+          </w:p>
+        </w:tc>
+      </w:tr>
+      <w:tr>
+        <w:tc>
+          <w:tcPr>
+            <w:cnfStyle w:val="001000000000" w:firstRow="0" w:lastRow="0" w:firstColumn="1" w:lastColumn="0" w:oddVBand="0" w:evenVBand="0" w:oddHBand="0" w:evenHBand="0" w:firstRowFirstColumn="0" w:firstRowLastColumn="0" w:lastRowFirstColumn="0" w:lastRowLastColumn="0"/>
+            <w:tcW w:w="1765" w:type="dxa"/>
+          </w:tcPr>
+          <w:p>
+            <w:pPr>
+              <w:rPr>
+                <w:b w:val="0"/>
+                <w:sz w:val="24"/>
+              </w:rPr>
+            </w:pPr>
+            <w:r>
+              <w:rPr>
+                <w:b w:val="0"/>
+                <w:sz w:val="24"/>
+              </w:rPr>
+              <w:t>2</w:t>
+            </w:r>
+          </w:p>
+        </w:tc>
+        <w:tc>
+          <w:tcPr>
+            <w:tcW w:w="1765" w:type="dxa"/>
+          </w:tcPr>
+          <w:p>
+            <w:pPr>
+              <w:cnfStyle w:val="000000000000" w:firstRow="0" w:lastRow="0" w:firstColumn="0" w:lastColumn="0" w:oddVBand="0" w:evenVBand="0" w:oddHBand="0" w:evenHBand="0" w:firstRowFirstColumn="0" w:firstRowLastColumn="0" w:lastRowFirstColumn="0" w:lastRowLastColumn="0"/>
+              <w:rPr>
+                <w:sz w:val="24"/>
+              </w:rPr>
+            </w:pPr>
+            <w:r>
+              <w:rPr>
+                <w:sz w:val="24"/>
+              </w:rPr>
+              <w:t>Registrar Empleado</w:t>
+            </w:r>
+          </w:p>
+        </w:tc>
+        <w:tc>
+          <w:tcPr>
+            <w:tcW w:w="1766" w:type="dxa"/>
+          </w:tcPr>
+          <w:p>
+            <w:pPr>
+              <w:cnfStyle w:val="000000000000" w:firstRow="0" w:lastRow="0" w:firstColumn="0" w:lastColumn="0" w:oddVBand="0" w:evenVBand="0" w:oddHBand="0" w:evenHBand="0" w:firstRowFirstColumn="0" w:firstRowLastColumn="0" w:lastRowFirstColumn="0" w:lastRowLastColumn="0"/>
+              <w:rPr>
+                <w:sz w:val="24"/>
+              </w:rPr>
+            </w:pPr>
+            <w:r>
+              <w:rPr>
+                <w:sz w:val="24"/>
+              </w:rPr>
+              <w:t>Función para registrar al empleado</w:t>
+            </w:r>
+          </w:p>
+        </w:tc>
+        <w:tc>
+          <w:tcPr>
+            <w:tcW w:w="1766" w:type="dxa"/>
+          </w:tcPr>
+          <w:p>
+            <w:pPr>
+              <w:cnfStyle w:val="000000000000" w:firstRow="0" w:lastRow="0" w:firstColumn="0" w:lastColumn="0" w:oddVBand="0" w:evenVBand="0" w:oddHBand="0" w:evenHBand="0" w:firstRowFirstColumn="0" w:firstRowLastColumn="0" w:lastRowFirstColumn="0" w:lastRowLastColumn="0"/>
+              <w:rPr>
+                <w:sz w:val="24"/>
+              </w:rPr>
+            </w:pPr>
+            <w:r>
+              <w:rPr>
+                <w:sz w:val="24"/>
+              </w:rPr>
+              <w:t>Evidente</w:t>
+            </w:r>
+          </w:p>
+        </w:tc>
+        <w:tc>
+          <w:tcPr>
+            <w:tcW w:w="1766" w:type="dxa"/>
+          </w:tcPr>
+          <w:p>
+            <w:pPr>
+              <w:cnfStyle w:val="000000000000" w:firstRow="0" w:lastRow="0" w:firstColumn="0" w:lastColumn="0" w:oddVBand="0" w:evenVBand="0" w:oddHBand="0" w:evenHBand="0" w:firstRowFirstColumn="0" w:firstRowLastColumn="0" w:lastRowFirstColumn="0" w:lastRowLastColumn="0"/>
+              <w:rPr>
+                <w:sz w:val="24"/>
+              </w:rPr>
+            </w:pPr>
+          </w:p>
+        </w:tc>
+      </w:tr>
+      <w:tr>
+        <w:trPr>
+          <w:cnfStyle w:val="000000100000" w:firstRow="0" w:lastRow="0" w:firstColumn="0" w:lastColumn="0" w:oddVBand="0" w:evenVBand="0" w:oddHBand="1" w:evenHBand="0" w:firstRowFirstColumn="0" w:firstRowLastColumn="0" w:lastRowFirstColumn="0" w:lastRowLastColumn="0"/>
+        </w:trPr>
+        <w:tc>
+          <w:tcPr>
+            <w:cnfStyle w:val="001000000000" w:firstRow="0" w:lastRow="0" w:firstColumn="1" w:lastColumn="0" w:oddVBand="0" w:evenVBand="0" w:oddHBand="0" w:evenHBand="0" w:firstRowFirstColumn="0" w:firstRowLastColumn="0" w:lastRowFirstColumn="0" w:lastRowLastColumn="0"/>
+            <w:tcW w:w="1765" w:type="dxa"/>
+          </w:tcPr>
+          <w:p>
+            <w:pPr>
+              <w:rPr>
+                <w:b w:val="0"/>
+                <w:sz w:val="24"/>
+              </w:rPr>
+            </w:pPr>
+            <w:r>
+              <w:rPr>
+                <w:b w:val="0"/>
+                <w:sz w:val="24"/>
+              </w:rPr>
+              <w:t>3</w:t>
+            </w:r>
+          </w:p>
+        </w:tc>
+        <w:tc>
+          <w:tcPr>
+            <w:tcW w:w="1765" w:type="dxa"/>
+          </w:tcPr>
+          <w:p>
+            <w:pPr>
+              <w:cnfStyle w:val="000000100000" w:firstRow="0" w:lastRow="0" w:firstColumn="0" w:lastColumn="0" w:oddVBand="0" w:evenVBand="0" w:oddHBand="1" w:evenHBand="0" w:firstRowFirstColumn="0" w:firstRowLastColumn="0" w:lastRowFirstColumn="0" w:lastRowLastColumn="0"/>
+              <w:rPr>
+                <w:sz w:val="24"/>
+              </w:rPr>
+            </w:pPr>
+            <w:r>
+              <w:rPr>
+                <w:sz w:val="24"/>
+              </w:rPr>
+              <w:t>Registrar Administrador</w:t>
+            </w:r>
+          </w:p>
+        </w:tc>
+        <w:tc>
+          <w:tcPr>
+            <w:tcW w:w="1766" w:type="dxa"/>
+          </w:tcPr>
+          <w:p>
+            <w:pPr>
+              <w:cnfStyle w:val="000000100000" w:firstRow="0" w:lastRow="0" w:firstColumn="0" w:lastColumn="0" w:oddVBand="0" w:evenVBand="0" w:oddHBand="1" w:evenHBand="0" w:firstRowFirstColumn="0" w:firstRowLastColumn="0" w:lastRowFirstColumn="0" w:lastRowLastColumn="0"/>
+              <w:rPr>
+                <w:sz w:val="24"/>
+              </w:rPr>
+            </w:pPr>
+            <w:r>
+              <w:rPr>
+                <w:sz w:val="24"/>
+              </w:rPr>
+              <w:t>Función para registrar al administrador</w:t>
+            </w:r>
+          </w:p>
+        </w:tc>
+        <w:tc>
+          <w:tcPr>
+            <w:tcW w:w="1766" w:type="dxa"/>
+          </w:tcPr>
+          <w:p>
+            <w:pPr>
+              <w:cnfStyle w:val="000000100000" w:firstRow="0" w:lastRow="0" w:firstColumn="0" w:lastColumn="0" w:oddVBand="0" w:evenVBand="0" w:oddHBand="1" w:evenHBand="0" w:firstRowFirstColumn="0" w:firstRowLastColumn="0" w:lastRowFirstColumn="0" w:lastRowLastColumn="0"/>
+              <w:rPr>
+                <w:sz w:val="24"/>
+              </w:rPr>
+            </w:pPr>
+            <w:r>
+              <w:rPr>
+                <w:sz w:val="24"/>
+              </w:rPr>
+              <w:t>Evidente</w:t>
+            </w:r>
+          </w:p>
+        </w:tc>
+        <w:tc>
+          <w:tcPr>
+            <w:tcW w:w="1766" w:type="dxa"/>
+          </w:tcPr>
+          <w:p>
+            <w:pPr>
+              <w:cnfStyle w:val="000000100000" w:firstRow="0" w:lastRow="0" w:firstColumn="0" w:lastColumn="0" w:oddVBand="0" w:evenVBand="0" w:oddHBand="1" w:evenHBand="0" w:firstRowFirstColumn="0" w:firstRowLastColumn="0" w:lastRowFirstColumn="0" w:lastRowLastColumn="0"/>
+              <w:rPr>
+                <w:sz w:val="24"/>
+              </w:rPr>
+            </w:pPr>
+          </w:p>
+        </w:tc>
+      </w:tr>
+      <w:tr>
+        <w:tc>
+          <w:tcPr>
+            <w:cnfStyle w:val="001000000000" w:firstRow="0" w:lastRow="0" w:firstColumn="1" w:lastColumn="0" w:oddVBand="0" w:evenVBand="0" w:oddHBand="0" w:evenHBand="0" w:firstRowFirstColumn="0" w:firstRowLastColumn="0" w:lastRowFirstColumn="0" w:lastRowLastColumn="0"/>
+            <w:tcW w:w="1765" w:type="dxa"/>
+          </w:tcPr>
+          <w:p>
+            <w:pPr>
+              <w:rPr>
+                <w:b w:val="0"/>
+                <w:sz w:val="24"/>
+              </w:rPr>
+            </w:pPr>
+            <w:r>
+              <w:rPr>
+                <w:b w:val="0"/>
+                <w:sz w:val="24"/>
+              </w:rPr>
+              <w:t>4</w:t>
+            </w:r>
+          </w:p>
+        </w:tc>
+        <w:tc>
+          <w:tcPr>
+            <w:tcW w:w="1765" w:type="dxa"/>
+          </w:tcPr>
+          <w:p>
+            <w:pPr>
+              <w:cnfStyle w:val="000000000000" w:firstRow="0" w:lastRow="0" w:firstColumn="0" w:lastColumn="0" w:oddVBand="0" w:evenVBand="0" w:oddHBand="0" w:evenHBand="0" w:firstRowFirstColumn="0" w:firstRowLastColumn="0" w:lastRowFirstColumn="0" w:lastRowLastColumn="0"/>
+              <w:rPr>
+                <w:sz w:val="24"/>
+              </w:rPr>
+            </w:pPr>
+            <w:r>
+              <w:rPr>
+                <w:sz w:val="24"/>
+              </w:rPr>
+              <w:t>Verificar Password</w:t>
+            </w:r>
+          </w:p>
+        </w:tc>
+        <w:tc>
+          <w:tcPr>
+            <w:tcW w:w="1766" w:type="dxa"/>
+          </w:tcPr>
+          <w:p>
+            <w:pPr>
+              <w:cnfStyle w:val="000000000000" w:firstRow="0" w:lastRow="0" w:firstColumn="0" w:lastColumn="0" w:oddVBand="0" w:evenVBand="0" w:oddHBand="0" w:evenHBand="0" w:firstRowFirstColumn="0" w:firstRowLastColumn="0" w:lastRowFirstColumn="0" w:lastRowLastColumn="0"/>
+              <w:rPr>
+                <w:sz w:val="24"/>
+              </w:rPr>
+            </w:pPr>
+            <w:r>
+              <w:rPr>
+                <w:sz w:val="24"/>
+              </w:rPr>
+              <w:t>Función para verificar password</w:t>
+            </w:r>
+          </w:p>
+        </w:tc>
+        <w:tc>
+          <w:tcPr>
+            <w:tcW w:w="1766" w:type="dxa"/>
+          </w:tcPr>
+          <w:p>
+            <w:pPr>
+              <w:cnfStyle w:val="000000000000" w:firstRow="0" w:lastRow="0" w:firstColumn="0" w:lastColumn="0" w:oddVBand="0" w:evenVBand="0" w:oddHBand="0" w:evenHBand="0" w:firstRowFirstColumn="0" w:firstRowLastColumn="0" w:lastRowFirstColumn="0" w:lastRowLastColumn="0"/>
+              <w:rPr>
+                <w:sz w:val="24"/>
+              </w:rPr>
+            </w:pPr>
+            <w:r>
+              <w:rPr>
+                <w:sz w:val="24"/>
+              </w:rPr>
+              <w:t>No evidente</w:t>
+            </w:r>
+          </w:p>
+        </w:tc>
+        <w:tc>
+          <w:tcPr>
+            <w:tcW w:w="1766" w:type="dxa"/>
+          </w:tcPr>
+          <w:p>
+            <w:pPr>
+              <w:cnfStyle w:val="000000000000" w:firstRow="0" w:lastRow="0" w:firstColumn="0" w:lastColumn="0" w:oddVBand="0" w:evenVBand="0" w:oddHBand="0" w:evenHBand="0" w:firstRowFirstColumn="0" w:firstRowLastColumn="0" w:lastRowFirstColumn="0" w:lastRowLastColumn="0"/>
+              <w:rPr>
+                <w:sz w:val="24"/>
+              </w:rPr>
+            </w:pPr>
+            <w:r>
+              <w:rPr>
+                <w:sz w:val="24"/>
+              </w:rPr>
+              <w:t>1,2,3</w:t>
+            </w:r>
+          </w:p>
+        </w:tc>
+      </w:tr>
+      <w:tr>
+        <w:trPr>
+          <w:cnfStyle w:val="000000100000" w:firstRow="0" w:lastRow="0" w:firstColumn="0" w:lastColumn="0" w:oddVBand="0" w:evenVBand="0" w:oddHBand="1" w:evenHBand="0" w:firstRowFirstColumn="0" w:firstRowLastColumn="0" w:lastRowFirstColumn="0" w:lastRowLastColumn="0"/>
+        </w:trPr>
+        <w:tc>
+          <w:tcPr>
+            <w:cnfStyle w:val="001000000000" w:firstRow="0" w:lastRow="0" w:firstColumn="1" w:lastColumn="0" w:oddVBand="0" w:evenVBand="0" w:oddHBand="0" w:evenHBand="0" w:firstRowFirstColumn="0" w:firstRowLastColumn="0" w:lastRowFirstColumn="0" w:lastRowLastColumn="0"/>
+            <w:tcW w:w="1765" w:type="dxa"/>
+          </w:tcPr>
+          <w:p>
+            <w:pPr>
+              <w:rPr>
+                <w:b w:val="0"/>
+                <w:sz w:val="24"/>
+              </w:rPr>
+            </w:pPr>
+            <w:r>
+              <w:rPr>
+                <w:b w:val="0"/>
+                <w:sz w:val="24"/>
+              </w:rPr>
+              <w:t>4</w:t>
+            </w:r>
+          </w:p>
+        </w:tc>
+        <w:tc>
+          <w:tcPr>
+            <w:tcW w:w="1765" w:type="dxa"/>
+          </w:tcPr>
+          <w:p>
+            <w:pPr>
+              <w:cnfStyle w:val="000000100000" w:firstRow="0" w:lastRow="0" w:firstColumn="0" w:lastColumn="0" w:oddVBand="0" w:evenVBand="0" w:oddHBand="1" w:evenHBand="0" w:firstRowFirstColumn="0" w:firstRowLastColumn="0" w:lastRowFirstColumn="0" w:lastRowLastColumn="0"/>
+              <w:rPr>
+                <w:sz w:val="24"/>
+              </w:rPr>
+            </w:pPr>
+            <w:r>
+              <w:rPr>
+                <w:sz w:val="24"/>
+              </w:rPr>
+              <w:t>Aceptar Usuario</w:t>
+            </w:r>
+          </w:p>
+        </w:tc>
+        <w:tc>
+          <w:tcPr>
+            <w:tcW w:w="1766" w:type="dxa"/>
+          </w:tcPr>
+          <w:p>
+            <w:pPr>
+              <w:cnfStyle w:val="000000100000" w:firstRow="0" w:lastRow="0" w:firstColumn="0" w:lastColumn="0" w:oddVBand="0" w:evenVBand="0" w:oddHBand="1" w:evenHBand="0" w:firstRowFirstColumn="0" w:firstRowLastColumn="0" w:lastRowFirstColumn="0" w:lastRowLastColumn="0"/>
+              <w:rPr>
+                <w:sz w:val="24"/>
+              </w:rPr>
+            </w:pPr>
+            <w:r>
+              <w:rPr>
+                <w:sz w:val="24"/>
+              </w:rPr>
+              <w:t>Función para aceptar usuario</w:t>
+            </w:r>
+          </w:p>
+        </w:tc>
+        <w:tc>
+          <w:tcPr>
+            <w:tcW w:w="1766" w:type="dxa"/>
+          </w:tcPr>
+          <w:p>
+            <w:pPr>
+              <w:cnfStyle w:val="000000100000" w:firstRow="0" w:lastRow="0" w:firstColumn="0" w:lastColumn="0" w:oddVBand="0" w:evenVBand="0" w:oddHBand="1" w:evenHBand="0" w:firstRowFirstColumn="0" w:firstRowLastColumn="0" w:lastRowFirstColumn="0" w:lastRowLastColumn="0"/>
+              <w:rPr>
+                <w:sz w:val="24"/>
+              </w:rPr>
+            </w:pPr>
+            <w:r>
+              <w:rPr>
+                <w:sz w:val="24"/>
+              </w:rPr>
+              <w:t>Evidente</w:t>
+            </w:r>
+          </w:p>
+        </w:tc>
+        <w:tc>
+          <w:tcPr>
+            <w:tcW w:w="1766" w:type="dxa"/>
+          </w:tcPr>
+          <w:p>
+            <w:pPr>
+              <w:cnfStyle w:val="000000100000" w:firstRow="0" w:lastRow="0" w:firstColumn="0" w:lastColumn="0" w:oddVBand="0" w:evenVBand="0" w:oddHBand="1" w:evenHBand="0" w:firstRowFirstColumn="0" w:firstRowLastColumn="0" w:lastRowFirstColumn="0" w:lastRowLastColumn="0"/>
+              <w:rPr>
+                <w:sz w:val="24"/>
+              </w:rPr>
+            </w:pPr>
+            <w:r>
+              <w:rPr>
+                <w:sz w:val="24"/>
+              </w:rPr>
+              <w:t>1</w:t>
+            </w:r>
+          </w:p>
+        </w:tc>
+      </w:tr>
+      <w:tr>
+        <w:tc>
+          <w:tcPr>
+            <w:cnfStyle w:val="001000000000" w:firstRow="0" w:lastRow="0" w:firstColumn="1" w:lastColumn="0" w:oddVBand="0" w:evenVBand="0" w:oddHBand="0" w:evenHBand="0" w:firstRowFirstColumn="0" w:firstRowLastColumn="0" w:lastRowFirstColumn="0" w:lastRowLastColumn="0"/>
+            <w:tcW w:w="1765" w:type="dxa"/>
+          </w:tcPr>
+          <w:p>
+            <w:pPr>
+              <w:rPr>
+                <w:b w:val="0"/>
+                <w:sz w:val="24"/>
+              </w:rPr>
+            </w:pPr>
+            <w:r>
+              <w:rPr>
+                <w:b w:val="0"/>
+                <w:sz w:val="24"/>
+              </w:rPr>
+              <w:t>5</w:t>
+            </w:r>
+          </w:p>
+        </w:tc>
+        <w:tc>
+          <w:tcPr>
+            <w:tcW w:w="1765" w:type="dxa"/>
+          </w:tcPr>
+          <w:p>
+            <w:pPr>
+              <w:cnfStyle w:val="000000000000" w:firstRow="0" w:lastRow="0" w:firstColumn="0" w:lastColumn="0" w:oddVBand="0" w:evenVBand="0" w:oddHBand="0" w:evenHBand="0" w:firstRowFirstColumn="0" w:firstRowLastColumn="0" w:lastRowFirstColumn="0" w:lastRowLastColumn="0"/>
+              <w:rPr>
+                <w:sz w:val="24"/>
+              </w:rPr>
+            </w:pPr>
+            <w:r>
+              <w:rPr>
+                <w:sz w:val="24"/>
+              </w:rPr>
+              <w:t>Asignar Casilla</w:t>
+            </w:r>
+          </w:p>
+        </w:tc>
+        <w:tc>
+          <w:tcPr>
+            <w:tcW w:w="1766" w:type="dxa"/>
+          </w:tcPr>
+          <w:p>
+            <w:pPr>
+              <w:cnfStyle w:val="000000000000" w:firstRow="0" w:lastRow="0" w:firstColumn="0" w:lastColumn="0" w:oddVBand="0" w:evenVBand="0" w:oddHBand="0" w:evenHBand="0" w:firstRowFirstColumn="0" w:firstRowLastColumn="0" w:lastRowFirstColumn="0" w:lastRowLastColumn="0"/>
+              <w:rPr>
+                <w:sz w:val="24"/>
+              </w:rPr>
+            </w:pPr>
+            <w:r>
+              <w:rPr>
+                <w:sz w:val="24"/>
+              </w:rPr>
+              <w:t>Función para asignar casilla</w:t>
+            </w:r>
+          </w:p>
+        </w:tc>
+        <w:tc>
+          <w:tcPr>
+            <w:tcW w:w="1766" w:type="dxa"/>
+          </w:tcPr>
+          <w:p>
+            <w:pPr>
+              <w:cnfStyle w:val="000000000000" w:firstRow="0" w:lastRow="0" w:firstColumn="0" w:lastColumn="0" w:oddVBand="0" w:evenVBand="0" w:oddHBand="0" w:evenHBand="0" w:firstRowFirstColumn="0" w:firstRowLastColumn="0" w:lastRowFirstColumn="0" w:lastRowLastColumn="0"/>
+              <w:rPr>
+                <w:sz w:val="24"/>
+              </w:rPr>
+            </w:pPr>
+            <w:r>
+              <w:rPr>
+                <w:sz w:val="24"/>
+              </w:rPr>
+              <w:t>No evidente</w:t>
+            </w:r>
+          </w:p>
+        </w:tc>
+        <w:tc>
+          <w:tcPr>
+            <w:tcW w:w="1766" w:type="dxa"/>
+          </w:tcPr>
+          <w:p>
+            <w:pPr>
+              <w:cnfStyle w:val="000000000000" w:firstRow="0" w:lastRow="0" w:firstColumn="0" w:lastColumn="0" w:oddVBand="0" w:evenVBand="0" w:oddHBand="0" w:evenHBand="0" w:firstRowFirstColumn="0" w:firstRowLastColumn="0" w:lastRowFirstColumn="0" w:lastRowLastColumn="0"/>
+              <w:rPr>
+                <w:sz w:val="24"/>
+              </w:rPr>
+            </w:pPr>
+            <w:r>
+              <w:rPr>
+                <w:sz w:val="24"/>
+              </w:rPr>
+              <w:t>4</w:t>
+            </w:r>
+          </w:p>
+        </w:tc>
+      </w:tr>
+      <w:tr>
+        <w:trPr>
+          <w:cnfStyle w:val="000000100000" w:firstRow="0" w:lastRow="0" w:firstColumn="0" w:lastColumn="0" w:oddVBand="0" w:evenVBand="0" w:oddHBand="1" w:evenHBand="0" w:firstRowFirstColumn="0" w:firstRowLastColumn="0" w:lastRowFirstColumn="0" w:lastRowLastColumn="0"/>
+        </w:trPr>
+        <w:tc>
+          <w:tcPr>
+            <w:cnfStyle w:val="001000000000" w:firstRow="0" w:lastRow="0" w:firstColumn="1" w:lastColumn="0" w:oddVBand="0" w:evenVBand="0" w:oddHBand="0" w:evenHBand="0" w:firstRowFirstColumn="0" w:firstRowLastColumn="0" w:lastRowFirstColumn="0" w:lastRowLastColumn="0"/>
+            <w:tcW w:w="1765" w:type="dxa"/>
+          </w:tcPr>
+          <w:p>
+            <w:pPr>
+              <w:rPr>
+                <w:b w:val="0"/>
+                <w:sz w:val="24"/>
+              </w:rPr>
+            </w:pPr>
+            <w:r>
+              <w:rPr>
+                <w:b w:val="0"/>
+                <w:sz w:val="24"/>
+              </w:rPr>
+              <w:t>6</w:t>
+            </w:r>
+          </w:p>
+        </w:tc>
+        <w:tc>
+          <w:tcPr>
+            <w:tcW w:w="1765" w:type="dxa"/>
+          </w:tcPr>
+          <w:p>
+            <w:pPr>
+              <w:cnfStyle w:val="000000100000" w:firstRow="0" w:lastRow="0" w:firstColumn="0" w:lastColumn="0" w:oddVBand="0" w:evenVBand="0" w:oddHBand="1" w:evenHBand="0" w:firstRowFirstColumn="0" w:firstRowLastColumn="0" w:lastRowFirstColumn="0" w:lastRowLastColumn="0"/>
+              <w:rPr>
+                <w:sz w:val="24"/>
+              </w:rPr>
+            </w:pPr>
+            <w:r>
+              <w:rPr>
+                <w:sz w:val="24"/>
+              </w:rPr>
+              <w:t>Pedir Paquete</w:t>
+            </w:r>
+          </w:p>
+        </w:tc>
+        <w:tc>
+          <w:tcPr>
+            <w:tcW w:w="1766" w:type="dxa"/>
+          </w:tcPr>
+          <w:p>
+            <w:pPr>
+              <w:cnfStyle w:val="000000100000" w:firstRow="0" w:lastRow="0" w:firstColumn="0" w:lastColumn="0" w:oddVBand="0" w:evenVBand="0" w:oddHBand="1" w:evenHBand="0" w:firstRowFirstColumn="0" w:firstRowLastColumn="0" w:lastRowFirstColumn="0" w:lastRowLastColumn="0"/>
+              <w:rPr>
+                <w:sz w:val="24"/>
+              </w:rPr>
+            </w:pPr>
+            <w:r>
+              <w:rPr>
+                <w:sz w:val="24"/>
+              </w:rPr>
+              <w:t>Función para pedir paquete a USA</w:t>
+            </w:r>
+          </w:p>
+        </w:tc>
+        <w:tc>
+          <w:tcPr>
+            <w:tcW w:w="1766" w:type="dxa"/>
+          </w:tcPr>
+          <w:p>
+            <w:pPr>
+              <w:cnfStyle w:val="000000100000" w:firstRow="0" w:lastRow="0" w:firstColumn="0" w:lastColumn="0" w:oddVBand="0" w:evenVBand="0" w:oddHBand="1" w:evenHBand="0" w:firstRowFirstColumn="0" w:firstRowLastColumn="0" w:lastRowFirstColumn="0" w:lastRowLastColumn="0"/>
+              <w:rPr>
+                <w:sz w:val="24"/>
+              </w:rPr>
+            </w:pPr>
+            <w:r>
+              <w:rPr>
+                <w:sz w:val="24"/>
+              </w:rPr>
+              <w:t>Evidente</w:t>
+            </w:r>
+          </w:p>
+        </w:tc>
+        <w:tc>
+          <w:tcPr>
+            <w:tcW w:w="1766" w:type="dxa"/>
+          </w:tcPr>
+          <w:p>
+            <w:pPr>
+              <w:cnfStyle w:val="000000100000" w:firstRow="0" w:lastRow="0" w:firstColumn="0" w:lastColumn="0" w:oddVBand="0" w:evenVBand="0" w:oddHBand="1" w:evenHBand="0" w:firstRowFirstColumn="0" w:firstRowLastColumn="0" w:lastRowFirstColumn="0" w:lastRowLastColumn="0"/>
+              <w:rPr>
+                <w:sz w:val="24"/>
+              </w:rPr>
+            </w:pPr>
+          </w:p>
+        </w:tc>
+      </w:tr>
+      <w:tr>
+        <w:tc>
+          <w:tcPr>
+            <w:cnfStyle w:val="001000000000" w:firstRow="0" w:lastRow="0" w:firstColumn="1" w:lastColumn="0" w:oddVBand="0" w:evenVBand="0" w:oddHBand="0" w:evenHBand="0" w:firstRowFirstColumn="0" w:firstRowLastColumn="0" w:lastRowFirstColumn="0" w:lastRowLastColumn="0"/>
+            <w:tcW w:w="1765" w:type="dxa"/>
+          </w:tcPr>
+          <w:p>
+            <w:pPr>
+              <w:rPr>
+                <w:b w:val="0"/>
+                <w:sz w:val="24"/>
+              </w:rPr>
+            </w:pPr>
+            <w:r>
+              <w:rPr>
+                <w:b w:val="0"/>
+                <w:sz w:val="24"/>
+              </w:rPr>
+              <w:t>7</w:t>
+            </w:r>
+          </w:p>
+        </w:tc>
+        <w:tc>
+          <w:tcPr>
+            <w:tcW w:w="1765" w:type="dxa"/>
+          </w:tcPr>
+          <w:p>
+            <w:pPr>
+              <w:cnfStyle w:val="000000000000" w:firstRow="0" w:lastRow="0" w:firstColumn="0" w:lastColumn="0" w:oddVBand="0" w:evenVBand="0" w:oddHBand="0" w:evenHBand="0" w:firstRowFirstColumn="0" w:firstRowLastColumn="0" w:lastRowFirstColumn="0" w:lastRowLastColumn="0"/>
+              <w:rPr>
+                <w:sz w:val="24"/>
+              </w:rPr>
+            </w:pPr>
+            <w:r>
+              <w:rPr>
+                <w:sz w:val="24"/>
+              </w:rPr>
+              <w:t>Establecer Categorías con impuestos</w:t>
+            </w:r>
+          </w:p>
+        </w:tc>
+        <w:tc>
+          <w:tcPr>
+            <w:tcW w:w="1766" w:type="dxa"/>
+          </w:tcPr>
+          <w:p>
+            <w:pPr>
+              <w:cnfStyle w:val="000000000000" w:firstRow="0" w:lastRow="0" w:firstColumn="0" w:lastColumn="0" w:oddVBand="0" w:evenVBand="0" w:oddHBand="0" w:evenHBand="0" w:firstRowFirstColumn="0" w:firstRowLastColumn="0" w:lastRowFirstColumn="0" w:lastRowLastColumn="0"/>
+              <w:rPr>
+                <w:sz w:val="24"/>
+              </w:rPr>
+            </w:pPr>
+            <w:r>
+              <w:rPr>
+                <w:sz w:val="24"/>
+              </w:rPr>
+              <w:t>Función para establecer las categorías y sus respectivos porcentajes de impuestos.</w:t>
+            </w:r>
+          </w:p>
+        </w:tc>
+        <w:tc>
+          <w:tcPr>
+            <w:tcW w:w="1766" w:type="dxa"/>
+          </w:tcPr>
+          <w:p>
+            <w:pPr>
+              <w:cnfStyle w:val="000000000000" w:firstRow="0" w:lastRow="0" w:firstColumn="0" w:lastColumn="0" w:oddVBand="0" w:evenVBand="0" w:oddHBand="0" w:evenHBand="0" w:firstRowFirstColumn="0" w:firstRowLastColumn="0" w:lastRowFirstColumn="0" w:lastRowLastColumn="0"/>
+              <w:rPr>
+                <w:sz w:val="24"/>
+              </w:rPr>
+            </w:pPr>
+            <w:r>
+              <w:rPr>
+                <w:sz w:val="24"/>
+              </w:rPr>
+              <w:t>Evidente</w:t>
+            </w:r>
+          </w:p>
+        </w:tc>
+        <w:tc>
+          <w:tcPr>
+            <w:tcW w:w="1766" w:type="dxa"/>
+          </w:tcPr>
+          <w:p>
+            <w:pPr>
+              <w:cnfStyle w:val="000000000000" w:firstRow="0" w:lastRow="0" w:firstColumn="0" w:lastColumn="0" w:oddVBand="0" w:evenVBand="0" w:oddHBand="0" w:evenHBand="0" w:firstRowFirstColumn="0" w:firstRowLastColumn="0" w:lastRowFirstColumn="0" w:lastRowLastColumn="0"/>
+              <w:rPr>
+                <w:sz w:val="24"/>
+              </w:rPr>
+            </w:pPr>
+          </w:p>
+        </w:tc>
+      </w:tr>
+      <w:tr>
+        <w:trPr>
+          <w:cnfStyle w:val="000000100000" w:firstRow="0" w:lastRow="0" w:firstColumn="0" w:lastColumn="0" w:oddVBand="0" w:evenVBand="0" w:oddHBand="1" w:evenHBand="0" w:firstRowFirstColumn="0" w:firstRowLastColumn="0" w:lastRowFirstColumn="0" w:lastRowLastColumn="0"/>
+        </w:trPr>
+        <w:tc>
+          <w:tcPr>
+            <w:cnfStyle w:val="001000000000" w:firstRow="0" w:lastRow="0" w:firstColumn="1" w:lastColumn="0" w:oddVBand="0" w:evenVBand="0" w:oddHBand="0" w:evenHBand="0" w:firstRowFirstColumn="0" w:firstRowLastColumn="0" w:lastRowFirstColumn="0" w:lastRowLastColumn="0"/>
+            <w:tcW w:w="1765" w:type="dxa"/>
+          </w:tcPr>
+          <w:p>
+            <w:pPr>
+              <w:rPr>
+                <w:b w:val="0"/>
+                <w:sz w:val="24"/>
+              </w:rPr>
+            </w:pPr>
+            <w:r>
+              <w:rPr>
+                <w:b w:val="0"/>
+                <w:sz w:val="24"/>
+              </w:rPr>
+              <w:t>8</w:t>
+            </w:r>
+          </w:p>
+        </w:tc>
+        <w:tc>
+          <w:tcPr>
+            <w:tcW w:w="1765" w:type="dxa"/>
+          </w:tcPr>
+          <w:p>
+            <w:pPr>
+              <w:cnfStyle w:val="000000100000" w:firstRow="0" w:lastRow="0" w:firstColumn="0" w:lastColumn="0" w:oddVBand="0" w:evenVBand="0" w:oddHBand="1" w:evenHBand="0" w:firstRowFirstColumn="0" w:firstRowLastColumn="0" w:lastRowFirstColumn="0" w:lastRowLastColumn="0"/>
+              <w:rPr>
+                <w:sz w:val="24"/>
+              </w:rPr>
+            </w:pPr>
+            <w:r>
+              <w:rPr>
+                <w:sz w:val="24"/>
+              </w:rPr>
+              <w:t>Calcular Costos</w:t>
+            </w:r>
+          </w:p>
+        </w:tc>
+        <w:tc>
+          <w:tcPr>
+            <w:tcW w:w="1766" w:type="dxa"/>
+          </w:tcPr>
+          <w:p>
+            <w:pPr>
+              <w:cnfStyle w:val="000000100000" w:firstRow="0" w:lastRow="0" w:firstColumn="0" w:lastColumn="0" w:oddVBand="0" w:evenVBand="0" w:oddHBand="1" w:evenHBand="0" w:firstRowFirstColumn="0" w:firstRowLastColumn="0" w:lastRowFirstColumn="0" w:lastRowLastColumn="0"/>
+              <w:rPr>
+                <w:sz w:val="24"/>
+              </w:rPr>
+            </w:pPr>
+            <w:r>
+              <w:rPr>
+                <w:sz w:val="24"/>
+              </w:rPr>
+              <w:t>Función que calcula los impuestos de Aduana, costos de envió y comisión.</w:t>
+            </w:r>
+          </w:p>
+        </w:tc>
+        <w:tc>
+          <w:tcPr>
+            <w:tcW w:w="1766" w:type="dxa"/>
+          </w:tcPr>
+          <w:p>
+            <w:pPr>
+              <w:cnfStyle w:val="000000100000" w:firstRow="0" w:lastRow="0" w:firstColumn="0" w:lastColumn="0" w:oddVBand="0" w:evenVBand="0" w:oddHBand="1" w:evenHBand="0" w:firstRowFirstColumn="0" w:firstRowLastColumn="0" w:lastRowFirstColumn="0" w:lastRowLastColumn="0"/>
+              <w:rPr>
+                <w:sz w:val="24"/>
+              </w:rPr>
+            </w:pPr>
+            <w:r>
+              <w:rPr>
+                <w:sz w:val="24"/>
+              </w:rPr>
+              <w:t>No Evidente</w:t>
+            </w:r>
+          </w:p>
+        </w:tc>
+        <w:tc>
+          <w:tcPr>
+            <w:tcW w:w="1766" w:type="dxa"/>
+          </w:tcPr>
+          <w:p>
+            <w:pPr>
+              <w:cnfStyle w:val="000000100000" w:firstRow="0" w:lastRow="0" w:firstColumn="0" w:lastColumn="0" w:oddVBand="0" w:evenVBand="0" w:oddHBand="1" w:evenHBand="0" w:firstRowFirstColumn="0" w:firstRowLastColumn="0" w:lastRowFirstColumn="0" w:lastRowLastColumn="0"/>
+              <w:rPr>
+                <w:sz w:val="24"/>
+              </w:rPr>
+            </w:pPr>
+            <w:r>
+              <w:rPr>
+                <w:sz w:val="24"/>
+              </w:rPr>
+              <w:t>6,7</w:t>
+            </w:r>
+          </w:p>
+        </w:tc>
+      </w:tr>
+      <w:tr>
+        <w:tc>
+          <w:tcPr>
+            <w:cnfStyle w:val="001000000000" w:firstRow="0" w:lastRow="0" w:firstColumn="1" w:lastColumn="0" w:oddVBand="0" w:evenVBand="0" w:oddHBand="0" w:evenHBand="0" w:firstRowFirstColumn="0" w:firstRowLastColumn="0" w:lastRowFirstColumn="0" w:lastRowLastColumn="0"/>
+            <w:tcW w:w="1765" w:type="dxa"/>
+          </w:tcPr>
+          <w:p>
+            <w:pPr>
+              <w:rPr>
+                <w:b w:val="0"/>
+                <w:sz w:val="24"/>
+              </w:rPr>
+            </w:pPr>
+            <w:r>
+              <w:rPr>
+                <w:b w:val="0"/>
+                <w:sz w:val="24"/>
+              </w:rPr>
+              <w:t>9</w:t>
+            </w:r>
+          </w:p>
+        </w:tc>
+        <w:tc>
+          <w:tcPr>
+            <w:tcW w:w="1765" w:type="dxa"/>
+          </w:tcPr>
+          <w:p>
+            <w:pPr>
+              <w:cnfStyle w:val="000000000000" w:firstRow="0" w:lastRow="0" w:firstColumn="0" w:lastColumn="0" w:oddVBand="0" w:evenVBand="0" w:oddHBand="0" w:evenHBand="0" w:firstRowFirstColumn="0" w:firstRowLastColumn="0" w:lastRowFirstColumn="0" w:lastRowLastColumn="0"/>
+              <w:rPr>
+                <w:sz w:val="24"/>
+              </w:rPr>
+            </w:pPr>
+            <w:r>
+              <w:rPr>
+                <w:sz w:val="24"/>
+              </w:rPr>
+              <w:t>Generar Factura</w:t>
+            </w:r>
+          </w:p>
+        </w:tc>
+        <w:tc>
+          <w:tcPr>
+            <w:tcW w:w="1766" w:type="dxa"/>
+          </w:tcPr>
+          <w:p>
+            <w:pPr>
+              <w:cnfStyle w:val="000000000000" w:firstRow="0" w:lastRow="0" w:firstColumn="0" w:lastColumn="0" w:oddVBand="0" w:evenVBand="0" w:oddHBand="0" w:evenHBand="0" w:firstRowFirstColumn="0" w:firstRowLastColumn="0" w:lastRowFirstColumn="0" w:lastRowLastColumn="0"/>
+              <w:rPr>
+                <w:sz w:val="24"/>
+              </w:rPr>
+            </w:pPr>
+            <w:r>
+              <w:rPr>
+                <w:sz w:val="24"/>
+              </w:rPr>
+              <w:t>Función para generar factura</w:t>
+            </w:r>
+          </w:p>
+        </w:tc>
+        <w:tc>
+          <w:tcPr>
+            <w:tcW w:w="1766" w:type="dxa"/>
+          </w:tcPr>
+          <w:p>
+            <w:pPr>
+              <w:cnfStyle w:val="000000000000" w:firstRow="0" w:lastRow="0" w:firstColumn="0" w:lastColumn="0" w:oddVBand="0" w:evenVBand="0" w:oddHBand="0" w:evenHBand="0" w:firstRowFirstColumn="0" w:firstRowLastColumn="0" w:lastRowFirstColumn="0" w:lastRowLastColumn="0"/>
+              <w:rPr>
+                <w:sz w:val="24"/>
+              </w:rPr>
+            </w:pPr>
+            <w:r>
+              <w:rPr>
+                <w:sz w:val="24"/>
+              </w:rPr>
+              <w:t>Evidente</w:t>
+            </w:r>
+          </w:p>
+        </w:tc>
+        <w:tc>
+          <w:tcPr>
+            <w:tcW w:w="1766" w:type="dxa"/>
+          </w:tcPr>
+          <w:p>
+            <w:pPr>
+              <w:cnfStyle w:val="000000000000" w:firstRow="0" w:lastRow="0" w:firstColumn="0" w:lastColumn="0" w:oddVBand="0" w:evenVBand="0" w:oddHBand="0" w:evenHBand="0" w:firstRowFirstColumn="0" w:firstRowLastColumn="0" w:lastRowFirstColumn="0" w:lastRowLastColumn="0"/>
+              <w:rPr>
+                <w:sz w:val="24"/>
+              </w:rPr>
+            </w:pPr>
+            <w:r>
+              <w:rPr>
+                <w:sz w:val="24"/>
+              </w:rPr>
+              <w:t>6,8</w:t>
+            </w:r>
+          </w:p>
+        </w:tc>
+      </w:tr>
+      <w:tr>
+        <w:trPr>
+          <w:cnfStyle w:val="000000100000" w:firstRow="0" w:lastRow="0" w:firstColumn="0" w:lastColumn="0" w:oddVBand="0" w:evenVBand="0" w:oddHBand="1" w:evenHBand="0" w:firstRowFirstColumn="0" w:firstRowLastColumn="0" w:lastRowFirstColumn="0" w:lastRowLastColumn="0"/>
+        </w:trPr>
+        <w:tc>
+          <w:tcPr>
+            <w:cnfStyle w:val="001000000000" w:firstRow="0" w:lastRow="0" w:firstColumn="1" w:lastColumn="0" w:oddVBand="0" w:evenVBand="0" w:oddHBand="0" w:evenHBand="0" w:firstRowFirstColumn="0" w:firstRowLastColumn="0" w:lastRowFirstColumn="0" w:lastRowLastColumn="0"/>
+            <w:tcW w:w="1765" w:type="dxa"/>
+          </w:tcPr>
+          <w:p>
+            <w:pPr>
+              <w:rPr>
+                <w:b w:val="0"/>
+                <w:sz w:val="24"/>
+              </w:rPr>
+            </w:pPr>
+            <w:r>
+              <w:rPr>
+                <w:b w:val="0"/>
+                <w:sz w:val="24"/>
+              </w:rPr>
+              <w:t>10</w:t>
+            </w:r>
+          </w:p>
+        </w:tc>
+        <w:tc>
+          <w:tcPr>
+            <w:tcW w:w="1765" w:type="dxa"/>
+          </w:tcPr>
+          <w:p>
+            <w:pPr>
+              <w:cnfStyle w:val="000000100000" w:firstRow="0" w:lastRow="0" w:firstColumn="0" w:lastColumn="0" w:oddVBand="0" w:evenVBand="0" w:oddHBand="1" w:evenHBand="0" w:firstRowFirstColumn="0" w:firstRowLastColumn="0" w:lastRowFirstColumn="0" w:lastRowLastColumn="0"/>
+              <w:rPr>
+                <w:sz w:val="24"/>
+              </w:rPr>
+            </w:pPr>
+            <w:r>
+              <w:rPr>
+                <w:sz w:val="24"/>
+              </w:rPr>
+              <w:t>Pedir Devolución</w:t>
+            </w:r>
+          </w:p>
+        </w:tc>
+        <w:tc>
+          <w:tcPr>
+            <w:tcW w:w="1766" w:type="dxa"/>
+          </w:tcPr>
+          <w:p>
+            <w:pPr>
+              <w:cnfStyle w:val="000000100000" w:firstRow="0" w:lastRow="0" w:firstColumn="0" w:lastColumn="0" w:oddVBand="0" w:evenVBand="0" w:oddHBand="1" w:evenHBand="0" w:firstRowFirstColumn="0" w:firstRowLastColumn="0" w:lastRowFirstColumn="0" w:lastRowLastColumn="0"/>
+              <w:rPr>
+                <w:sz w:val="24"/>
+              </w:rPr>
+            </w:pPr>
+            <w:r>
+              <w:rPr>
+                <w:sz w:val="24"/>
+              </w:rPr>
+              <w:t xml:space="preserve">Función para pedir devolución </w:t>
+            </w:r>
+          </w:p>
+        </w:tc>
+        <w:tc>
+          <w:tcPr>
+            <w:tcW w:w="1766" w:type="dxa"/>
+          </w:tcPr>
+          <w:p>
+            <w:pPr>
+              <w:cnfStyle w:val="000000100000" w:firstRow="0" w:lastRow="0" w:firstColumn="0" w:lastColumn="0" w:oddVBand="0" w:evenVBand="0" w:oddHBand="1" w:evenHBand="0" w:firstRowFirstColumn="0" w:firstRowLastColumn="0" w:lastRowFirstColumn="0" w:lastRowLastColumn="0"/>
+              <w:rPr>
+                <w:sz w:val="24"/>
+              </w:rPr>
+            </w:pPr>
+            <w:r>
+              <w:rPr>
+                <w:sz w:val="24"/>
+              </w:rPr>
+              <w:t>Evidente</w:t>
+            </w:r>
+          </w:p>
+        </w:tc>
+        <w:tc>
+          <w:tcPr>
+            <w:tcW w:w="1766" w:type="dxa"/>
+          </w:tcPr>
+          <w:p>
+            <w:pPr>
+              <w:cnfStyle w:val="000000100000" w:firstRow="0" w:lastRow="0" w:firstColumn="0" w:lastColumn="0" w:oddVBand="0" w:evenVBand="0" w:oddHBand="1" w:evenHBand="0" w:firstRowFirstColumn="0" w:firstRowLastColumn="0" w:lastRowFirstColumn="0" w:lastRowLastColumn="0"/>
+              <w:rPr>
+                <w:sz w:val="24"/>
+              </w:rPr>
+            </w:pPr>
+          </w:p>
+        </w:tc>
+      </w:tr>
+    </w:tbl>
+    <w:p>
+      <w:pPr>
+        <w:rPr>
+          <w:sz w:val="24"/>
+        </w:rPr>
+      </w:pPr>
+    </w:p>
+    <w:p>
+      <w:pPr>
+        <w:rPr>
+          <w:sz w:val="24"/>
+        </w:rPr>
+      </w:pPr>
+    </w:p>
+    <w:p>
+      <w:pPr>
+        <w:pStyle w:val="Prrafodelista"/>
+        <w:numPr>
+          <w:ilvl w:val="1"/>
+          <w:numId w:val="13"/>
+        </w:numPr>
+        <w:rPr>
+          <w:b/>
+          <w:sz w:val="32"/>
+        </w:rPr>
+      </w:pPr>
+      <w:r>
+        <w:rPr>
+          <w:b/>
+          <w:sz w:val="32"/>
+        </w:rPr>
+        <w:lastRenderedPageBreak/>
+        <w:t>Atributos</w:t>
+      </w:r>
+      <w:r>
+        <w:rPr>
+          <w:b/>
+          <w:sz w:val="32"/>
+        </w:rPr>
+        <w:t xml:space="preserve"> del Sistema</w:t>
+      </w:r>
+    </w:p>
+    <w:p>
+      <w:pPr>
+        <w:rPr>
+          <w:b/>
+          <w:sz w:val="32"/>
+        </w:rPr>
+      </w:pPr>
+    </w:p>
+    <w:p>
+      <w:pPr>
+        <w:pStyle w:val="Prrafodelista"/>
+        <w:numPr>
+          <w:ilvl w:val="0"/>
+          <w:numId w:val="16"/>
+        </w:numPr>
+        <w:rPr>
+          <w:b/>
+          <w:sz w:val="32"/>
+        </w:rPr>
+      </w:pPr>
+      <w:r>
+        <w:rPr>
+          <w:sz w:val="32"/>
+        </w:rPr>
+        <w:t>Corrección</w:t>
+      </w:r>
+    </w:p>
+    <w:p>
+      <w:pPr>
+        <w:pStyle w:val="Prrafodelista"/>
+        <w:numPr>
+          <w:ilvl w:val="0"/>
+          <w:numId w:val="16"/>
+        </w:numPr>
+        <w:rPr>
+          <w:b/>
+          <w:sz w:val="32"/>
+        </w:rPr>
+      </w:pPr>
+      <w:r>
+        <w:rPr>
+          <w:sz w:val="32"/>
+        </w:rPr>
+        <w:t>Fiabilidad</w:t>
+      </w:r>
+    </w:p>
+    <w:p>
+      <w:pPr>
+        <w:pStyle w:val="Prrafodelista"/>
+        <w:numPr>
+          <w:ilvl w:val="0"/>
+          <w:numId w:val="16"/>
+        </w:numPr>
+        <w:rPr>
+          <w:b/>
+          <w:sz w:val="32"/>
+        </w:rPr>
+      </w:pPr>
+      <w:r>
+        <w:rPr>
+          <w:sz w:val="32"/>
+        </w:rPr>
+        <w:t>Robustez</w:t>
+      </w:r>
+    </w:p>
+    <w:p>
+      <w:pPr>
+        <w:pStyle w:val="Prrafodelista"/>
+        <w:numPr>
+          <w:ilvl w:val="0"/>
+          <w:numId w:val="16"/>
+        </w:numPr>
+        <w:rPr>
+          <w:b/>
+          <w:sz w:val="32"/>
+        </w:rPr>
+      </w:pPr>
+      <w:proofErr w:type="spellStart"/>
+      <w:r>
+        <w:rPr>
+          <w:sz w:val="32"/>
+        </w:rPr>
+        <w:t>Performans</w:t>
+      </w:r>
+      <w:proofErr w:type="spellEnd"/>
+    </w:p>
+    <w:p>
+      <w:pPr>
+        <w:pStyle w:val="Prrafodelista"/>
+        <w:numPr>
+          <w:ilvl w:val="0"/>
+          <w:numId w:val="16"/>
+        </w:numPr>
+        <w:rPr>
+          <w:b/>
+          <w:sz w:val="32"/>
+        </w:rPr>
+      </w:pPr>
+      <w:r>
+        <w:rPr>
+          <w:sz w:val="32"/>
+        </w:rPr>
+        <w:t>Integridad</w:t>
+      </w:r>
+    </w:p>
+    <w:p>
+      <w:pPr>
+        <w:pStyle w:val="Prrafodelista"/>
+        <w:numPr>
+          <w:ilvl w:val="0"/>
+          <w:numId w:val="16"/>
+        </w:numPr>
+        <w:rPr>
+          <w:b/>
+          <w:sz w:val="32"/>
+        </w:rPr>
+      </w:pPr>
+      <w:r>
+        <w:rPr>
+          <w:sz w:val="32"/>
+        </w:rPr>
+        <w:t>Amigabilidad</w:t>
+      </w:r>
+    </w:p>
+    <w:p>
+      <w:pPr>
+        <w:pStyle w:val="Prrafodelista"/>
+        <w:numPr>
+          <w:ilvl w:val="0"/>
+          <w:numId w:val="16"/>
+        </w:numPr>
+        <w:rPr>
+          <w:b/>
+          <w:sz w:val="32"/>
+        </w:rPr>
+      </w:pPr>
+      <w:r>
+        <w:rPr>
+          <w:sz w:val="32"/>
+        </w:rPr>
+        <w:t>Usabilidad</w:t>
+      </w:r>
+    </w:p>
+    <w:p>
+      <w:pPr>
+        <w:pStyle w:val="Prrafodelista"/>
+        <w:numPr>
+          <w:ilvl w:val="0"/>
+          <w:numId w:val="16"/>
+        </w:numPr>
+        <w:rPr>
+          <w:b/>
+          <w:sz w:val="32"/>
+        </w:rPr>
+      </w:pPr>
+      <w:r>
+        <w:rPr>
+          <w:sz w:val="32"/>
+        </w:rPr>
+        <w:t>Mantenibilidad</w:t>
+      </w:r>
+    </w:p>
+    <w:p>
+      <w:pPr>
+        <w:pStyle w:val="Prrafodelista"/>
+        <w:numPr>
+          <w:ilvl w:val="0"/>
+          <w:numId w:val="16"/>
+        </w:numPr>
+        <w:rPr>
+          <w:b/>
+          <w:sz w:val="32"/>
+        </w:rPr>
+      </w:pPr>
+      <w:r>
+        <w:rPr>
+          <w:sz w:val="32"/>
+        </w:rPr>
+        <w:t>Portabilidad</w:t>
+      </w:r>
+    </w:p>
+    <w:p>
+      <w:pPr>
+        <w:pStyle w:val="Prrafodelista"/>
+        <w:numPr>
+          <w:ilvl w:val="0"/>
+          <w:numId w:val="16"/>
+        </w:numPr>
+        <w:rPr>
+          <w:b/>
+          <w:sz w:val="32"/>
+        </w:rPr>
+      </w:pPr>
+      <w:proofErr w:type="spellStart"/>
+      <w:r>
+        <w:rPr>
+          <w:sz w:val="32"/>
+        </w:rPr>
+        <w:t>Evolucionabilidad</w:t>
+      </w:r>
+      <w:proofErr w:type="spellEnd"/>
+      <w:r>
+        <w:rPr>
+          <w:sz w:val="32"/>
+        </w:rPr>
+        <w:tab/>
+      </w:r>
+    </w:p>
+    <w:p>
+      <w:pPr>
+        <w:rPr>
+          <w:sz w:val="24"/>
+        </w:rPr>
+      </w:pPr>
+    </w:p>
+    <w:p>
+      <w:pPr>
+        <w:rPr>
+          <w:sz w:val="24"/>
+        </w:rPr>
+      </w:pPr>
+    </w:p>
+    <w:p>
+      <w:pPr>
+        <w:rPr>
+          <w:sz w:val="24"/>
+        </w:rPr>
+      </w:pPr>
+    </w:p>
+    <w:p>
+      <w:pPr>
+        <w:rPr>
+          <w:sz w:val="24"/>
+        </w:rPr>
+      </w:pPr>
+    </w:p>
+    <w:p>
+      <w:pPr>
+        <w:rPr>
+          <w:sz w:val="24"/>
+        </w:rPr>
+      </w:pPr>
+    </w:p>
+    <w:p>
+      <w:pPr>
+        <w:rPr>
+          <w:sz w:val="24"/>
+        </w:rPr>
+      </w:pPr>
+    </w:p>
+    <w:p>
+      <w:pPr>
+        <w:rPr>
+          <w:sz w:val="24"/>
+        </w:rPr>
+      </w:pPr>
+    </w:p>
+    <w:p>
+      <w:pPr>
+        <w:rPr>
+          <w:sz w:val="24"/>
+        </w:rPr>
+      </w:pPr>
+    </w:p>
+    <w:p>
+      <w:pPr>
+        <w:rPr>
+          <w:sz w:val="24"/>
+        </w:rPr>
+      </w:pPr>
+    </w:p>
+    <w:p>
+      <w:pPr>
+        <w:rPr>
+          <w:sz w:val="24"/>
+        </w:rPr>
+      </w:pPr>
+    </w:p>
+    <w:p>
+      <w:pPr>
+        <w:rPr>
+          <w:sz w:val="24"/>
+        </w:rPr>
+      </w:pPr>
+    </w:p>
+    <w:p>
+      <w:pPr>
+        <w:rPr>
+          <w:sz w:val="24"/>
+        </w:rPr>
+      </w:pPr>
+    </w:p>
+    <w:p>
+      <w:pPr>
+        <w:rPr>
+          <w:sz w:val="24"/>
+        </w:rPr>
+      </w:pPr>
+    </w:p>
+    <w:p>
+      <w:pPr>
+        <w:rPr>
+          <w:sz w:val="24"/>
+        </w:rPr>
+      </w:pPr>
+    </w:p>
+    <w:p>
+      <w:pPr>
+        <w:rPr>
+          <w:sz w:val="24"/>
+        </w:rPr>
+      </w:pPr>
+    </w:p>
+    <w:p>
+      <w:pPr>
+        <w:pStyle w:val="Prrafodelista"/>
+        <w:numPr>
+          <w:ilvl w:val="1"/>
+          <w:numId w:val="13"/>
+        </w:numPr>
+        <w:rPr>
+          <w:b/>
+          <w:sz w:val="32"/>
+        </w:rPr>
+      </w:pPr>
+      <w:r>
+        <w:rPr>
+          <w:b/>
+          <w:sz w:val="32"/>
+        </w:rPr>
+        <w:lastRenderedPageBreak/>
+        <w:t>A</w:t>
+      </w:r>
+      <w:r>
+        <w:rPr>
+          <w:b/>
+          <w:sz w:val="32"/>
+        </w:rPr>
+        <w:t>rquitectura</w:t>
+      </w:r>
+    </w:p>
+    <w:p>
+      <w:pPr>
+        <w:rPr>
+          <w:sz w:val="24"/>
+        </w:rPr>
+      </w:pPr>
+    </w:p>
+    <w:p>
+      <w:pPr>
+        <w:rPr>
+          <w:sz w:val="24"/>
+        </w:rPr>
+      </w:pPr>
+    </w:p>
+    <w:p>
+      <w:pPr>
+        <w:rPr>
+          <w:sz w:val="24"/>
+        </w:rPr>
+      </w:pPr>
+    </w:p>
+    <w:p>
+      <w:pPr>
+        <w:rPr>
+          <w:sz w:val="24"/>
+        </w:rPr>
+      </w:pPr>
+    </w:p>
+    <w:p>
+      <w:pPr>
+        <w:rPr>
+          <w:sz w:val="24"/>
+        </w:rPr>
+      </w:pPr>
+    </w:p>
+    <w:p>
+      <w:pPr>
+        <w:rPr>
+          <w:sz w:val="24"/>
+        </w:rPr>
+      </w:pPr>
+    </w:p>
+    <w:p>
+      <w:pPr>
+        <w:rPr>
+          <w:sz w:val="24"/>
+        </w:rPr>
+      </w:pPr>
+    </w:p>
+    <w:p>
+      <w:pPr>
+        <w:rPr>
+          <w:sz w:val="24"/>
+        </w:rPr>
+      </w:pPr>
+    </w:p>
+    <w:p>
+      <w:pPr>
+        <w:rPr>
+          <w:sz w:val="24"/>
+        </w:rPr>
+      </w:pPr>
+    </w:p>
+    <w:p>
+      <w:pPr>
+        <w:rPr>
+          <w:sz w:val="24"/>
+        </w:rPr>
+      </w:pPr>
+    </w:p>
+    <w:p>
+      <w:pPr>
+        <w:rPr>
+          <w:sz w:val="24"/>
+        </w:rPr>
+      </w:pPr>
+    </w:p>
+    <w:p>
+      <w:pPr>
+        <w:rPr>
+          <w:sz w:val="24"/>
+        </w:rPr>
+      </w:pPr>
+    </w:p>
+    <w:p>
+      <w:pPr>
+        <w:rPr>
+          <w:sz w:val="24"/>
+        </w:rPr>
+      </w:pPr>
+    </w:p>
+    <w:p>
+      <w:pPr>
+        <w:rPr>
+          <w:sz w:val="24"/>
+        </w:rPr>
+      </w:pPr>
+    </w:p>
+    <w:p>
+      <w:pPr>
+        <w:rPr>
+          <w:sz w:val="24"/>
+        </w:rPr>
+      </w:pPr>
+    </w:p>
+    <w:p>
+      <w:pPr>
+        <w:rPr>
+          <w:sz w:val="24"/>
+        </w:rPr>
+      </w:pPr>
+    </w:p>
+    <w:p>
+      <w:pPr>
+        <w:rPr>
+          <w:sz w:val="24"/>
+        </w:rPr>
+      </w:pPr>
+    </w:p>
+    <w:p>
+      <w:pPr>
+        <w:rPr>
+          <w:sz w:val="24"/>
+        </w:rPr>
+      </w:pPr>
+    </w:p>
+    <w:p>
+      <w:pPr>
+        <w:rPr>
+          <w:sz w:val="24"/>
+        </w:rPr>
+      </w:pPr>
+    </w:p>
+    <w:p>
+      <w:pPr>
+        <w:rPr>
+          <w:sz w:val="24"/>
+        </w:rPr>
+      </w:pPr>
+    </w:p>
+    <w:p>
+      <w:pPr>
+        <w:rPr>
+          <w:sz w:val="24"/>
+        </w:rPr>
+      </w:pPr>
+    </w:p>
+    <w:p>
+      <w:pPr>
+        <w:rPr>
+          <w:sz w:val="24"/>
+        </w:rPr>
+      </w:pPr>
+    </w:p>
+    <w:p>
+      <w:pPr>
+        <w:rPr>
+          <w:sz w:val="24"/>
+        </w:rPr>
+      </w:pPr>
+    </w:p>
+    <w:p>
+      <w:pPr>
+        <w:rPr>
+          <w:sz w:val="24"/>
+        </w:rPr>
+      </w:pPr>
+    </w:p>
+    <w:p>
+      <w:pPr>
+        <w:rPr>
+          <w:sz w:val="24"/>
+        </w:rPr>
+      </w:pPr>
+    </w:p>
+    <w:p>
+      <w:pPr>
+        <w:pStyle w:val="Prrafodelista"/>
+        <w:numPr>
+          <w:ilvl w:val="0"/>
+          <w:numId w:val="1"/>
+        </w:numPr>
+        <w:rPr>
+          <w:b/>
+          <w:sz w:val="36"/>
+        </w:rPr>
+      </w:pPr>
+      <w:r>
+        <w:rPr>
+          <w:b/>
+          <w:sz w:val="36"/>
+        </w:rPr>
+        <w:lastRenderedPageBreak/>
+        <w:t>Casos de Uso</w:t>
+      </w:r>
+    </w:p>
+    <w:p>
+      <w:pPr>
+        <w:rPr>
+          <w:b/>
+          <w:sz w:val="36"/>
+        </w:rPr>
+      </w:pPr>
+    </w:p>
+    <w:p>
+      <w:pPr>
+        <w:rPr>
+          <w:b/>
+          <w:sz w:val="36"/>
+        </w:rPr>
+      </w:pPr>
+    </w:p>
+    <w:p>
+      <w:pPr>
+        <w:rPr>
+          <w:b/>
+          <w:sz w:val="36"/>
+        </w:rPr>
+      </w:pPr>
+    </w:p>
+    <w:p>
+      <w:pPr>
+        <w:rPr>
+          <w:b/>
+          <w:sz w:val="36"/>
+        </w:rPr>
+      </w:pPr>
+    </w:p>
+    <w:p>
+      <w:pPr>
+        <w:rPr>
+          <w:b/>
+          <w:sz w:val="36"/>
+        </w:rPr>
+      </w:pPr>
+    </w:p>
+    <w:p>
+      <w:pPr>
+        <w:rPr>
+          <w:b/>
+          <w:sz w:val="36"/>
+        </w:rPr>
+      </w:pPr>
+    </w:p>
+    <w:p>
+      <w:pPr>
+        <w:rPr>
+          <w:b/>
+          <w:sz w:val="36"/>
+        </w:rPr>
+      </w:pPr>
+    </w:p>
+    <w:p>
+      <w:pPr>
+        <w:rPr>
+          <w:b/>
+          <w:sz w:val="36"/>
+        </w:rPr>
+      </w:pPr>
+    </w:p>
+    <w:p>
+      <w:pPr>
+        <w:rPr>
+          <w:b/>
+          <w:sz w:val="36"/>
+        </w:rPr>
+      </w:pPr>
+    </w:p>
+    <w:p>
+      <w:pPr>
+        <w:rPr>
+          <w:b/>
+          <w:sz w:val="36"/>
+        </w:rPr>
+      </w:pPr>
+    </w:p>
+    <w:p>
+      <w:pPr>
+        <w:rPr>
+          <w:b/>
+          <w:sz w:val="36"/>
+        </w:rPr>
+      </w:pPr>
+    </w:p>
+    <w:p>
+      <w:pPr>
+        <w:rPr>
+          <w:b/>
+          <w:sz w:val="36"/>
+        </w:rPr>
+      </w:pPr>
+    </w:p>
+    <w:p>
+      <w:pPr>
+        <w:rPr>
+          <w:b/>
+          <w:sz w:val="36"/>
+        </w:rPr>
+      </w:pPr>
+    </w:p>
+    <w:p>
+      <w:pPr>
+        <w:rPr>
+          <w:b/>
+          <w:sz w:val="36"/>
+        </w:rPr>
+      </w:pPr>
+    </w:p>
+    <w:p>
+      <w:pPr>
+        <w:rPr>
+          <w:b/>
+          <w:sz w:val="36"/>
+        </w:rPr>
+      </w:pPr>
+    </w:p>
+    <w:p>
+      <w:pPr>
+        <w:rPr>
+          <w:b/>
+          <w:sz w:val="36"/>
+        </w:rPr>
+      </w:pPr>
+    </w:p>
+    <w:p>
+      <w:pPr>
+        <w:rPr>
+          <w:b/>
+          <w:sz w:val="36"/>
+        </w:rPr>
+      </w:pPr>
+    </w:p>
+    <w:p>
+      <w:pPr>
+        <w:rPr>
+          <w:b/>
+          <w:sz w:val="36"/>
+        </w:rPr>
+      </w:pPr>
+    </w:p>
+    <w:p>
+      <w:pPr>
+        <w:rPr>
+          <w:b/>
+          <w:sz w:val="36"/>
+        </w:rPr>
+      </w:pPr>
+    </w:p>
+    <w:p>
+      <w:pPr>
+        <w:pStyle w:val="Prrafodelista"/>
+        <w:numPr>
+          <w:ilvl w:val="0"/>
+          <w:numId w:val="1"/>
+        </w:numPr>
+        <w:rPr>
+          <w:b/>
+          <w:sz w:val="36"/>
+        </w:rPr>
+      </w:pPr>
+      <w:r>
+        <w:rPr>
+          <w:b/>
+          <w:sz w:val="36"/>
+        </w:rPr>
+        <w:lastRenderedPageBreak/>
+        <w:t>Modelo Conceptual</w:t>
+      </w:r>
+    </w:p>
+    <w:p>
+      <w:pPr>
+        <w:rPr>
+          <w:b/>
+          <w:sz w:val="36"/>
+        </w:rPr>
+      </w:pPr>
+    </w:p>
+    <w:p>
+      <w:pPr>
+        <w:rPr>
+          <w:b/>
+          <w:sz w:val="36"/>
+        </w:rPr>
+      </w:pPr>
+    </w:p>
+    <w:p>
+      <w:pPr>
+        <w:pStyle w:val="Prrafodelista"/>
+        <w:rPr>
+          <w:b/>
+          <w:sz w:val="36"/>
+        </w:rPr>
+      </w:pPr>
+      <w:r>
+        <w:rPr>
+          <w:b/>
+          <w:noProof/>
+          <w:sz w:val="36"/>
+          <w:lang w:eastAsia="es-GT"/>
+        </w:rPr>
+        <w:drawing>
+          <wp:inline distT="0" distB="0" distL="0" distR="0">
+            <wp:extent cx="5612130" cy="2544013"/>
+            <wp:effectExtent l="0" t="0" r="7620" b="8890"/>
+            <wp:docPr id="3" name="Imagen 3" descr="C:\Users\Moises\Documents\USAC\Junio 2015\IPC 2\IPC2\FASE1\Modelo Conceptual.png"/>
+            <wp:cNvGraphicFramePr>
+              <a:graphicFrameLocks xmlns:a="http://schemas.openxmlformats.org/drawingml/2006/main" noChangeAspect="1"/>
+            </wp:cNvGraphicFramePr>
+            <a:graphic xmlns:a="http://schemas.openxmlformats.org/drawingml/2006/main">
+              <a:graphicData uri="http://schemas.openxmlformats.org/drawingml/2006/picture">
+                <pic:pic xmlns:pic="http://schemas.openxmlformats.org/drawingml/2006/picture">
+                  <pic:nvPicPr>
+                    <pic:cNvPr id="0" name="Picture 1" descr="C:\Users\Moises\Documents\USAC\Junio 2015\IPC 2\IPC2\FASE1\Modelo Conceptual.png"/>
+                    <pic:cNvPicPr>
+                      <a:picLocks noChangeAspect="1" noChangeArrowheads="1"/>
+                    </pic:cNvPicPr>
+                  </pic:nvPicPr>
+                  <pic:blipFill>
+                    <a:blip r:embed="rId9">
+                      <a:extLst>
+                        <a:ext uri="{28A0092B-C50C-407E-A947-70E740481C1C}">
+                          <a14:useLocalDpi xmlns:a14="http://schemas.microsoft.com/office/drawing/2010/main" val="0"/>
+                        </a:ext>
+                      </a:extLst>
+                    </a:blip>
+                    <a:srcRect/>
+                    <a:stretch>
+                      <a:fillRect/>
+                    </a:stretch>
+                  </pic:blipFill>
+                  <pic:spPr bwMode="auto">
+                    <a:xfrm>
+                      <a:off x="0" y="0"/>
+                      <a:ext cx="5612130" cy="2544013"/>
+                    </a:xfrm>
+                    <a:prstGeom prst="rect">
+                      <a:avLst/>
+                    </a:prstGeom>
+                    <a:noFill/>
+                    <a:ln>
+                      <a:noFill/>
+                    </a:ln>
+                  </pic:spPr>
+                </pic:pic>
+              </a:graphicData>
+            </a:graphic>
+          </wp:inline>
+        </w:drawing>
+      </w:r>
+    </w:p>
+    <w:p>
+      <w:pPr>
+        <w:pStyle w:val="Prrafodelista"/>
+        <w:rPr>
+          <w:b/>
+          <w:sz w:val="36"/>
+        </w:rPr>
+      </w:pPr>
+    </w:p>
+    <w:p>
+      <w:pPr>
+        <w:pStyle w:val="Prrafodelista"/>
+        <w:numPr>
+          <w:ilvl w:val="0"/>
+          <w:numId w:val="1"/>
+        </w:numPr>
+        <w:rPr>
+          <w:b/>
+          <w:sz w:val="36"/>
+        </w:rPr>
+      </w:pPr>
+      <w:r>
+        <w:rPr>
+          <w:b/>
+          <w:sz w:val="36"/>
+        </w:rPr>
+        <w:t>Glosario Inicial</w:t>
+      </w:r>
+    </w:p>
+    <w:p>
+      <w:pPr>
+        <w:rPr>
+          <w:b/>
+          <w:sz w:val="36"/>
+        </w:rPr>
+      </w:pPr>
+    </w:p>
+    <w:p>
+      <w:pPr>
+        <w:rPr>
+          <w:b/>
+          <w:sz w:val="36"/>
+        </w:rPr>
+      </w:pPr>
+    </w:p>
+    <w:p>
+      <w:pPr>
+        <w:rPr>
+          <w:b/>
+          <w:sz w:val="36"/>
+        </w:rPr>
+      </w:pPr>
+    </w:p>
+    <w:p>
+      <w:pPr>
+        <w:rPr>
+          <w:b/>
+          <w:sz w:val="36"/>
+        </w:rPr>
+      </w:pPr>
+    </w:p>
+    <w:p>
+      <w:pPr>
+        <w:rPr>
+          <w:b/>
+          <w:sz w:val="36"/>
+        </w:rPr>
+      </w:pPr>
+    </w:p>
+    <w:p>
+      <w:pPr>
+        <w:rPr>
+          <w:b/>
+          <w:sz w:val="36"/>
+        </w:rPr>
+      </w:pPr>
+    </w:p>
+    <w:p>
+      <w:pPr>
+        <w:rPr>
+          <w:b/>
+          <w:sz w:val="36"/>
+        </w:rPr>
+      </w:pPr>
+    </w:p>
+    <w:p>
+      <w:pPr>
+        <w:rPr>
+          <w:b/>
+          <w:sz w:val="36"/>
+        </w:rPr>
+      </w:pPr>
+    </w:p>
+    <w:p>
+      <w:pPr>
+        <w:rPr>
+          <w:b/>
+          <w:sz w:val="36"/>
+        </w:rPr>
+      </w:pPr>
+    </w:p>
+    <w:p>
+      <w:pPr>
+        <w:rPr>
+          <w:b/>
+          <w:sz w:val="36"/>
+        </w:rPr>
+      </w:pPr>
+    </w:p>
+    <w:p>
+      <w:pPr>
+        <w:pStyle w:val="Prrafodelista"/>
+        <w:numPr>
+          <w:ilvl w:val="0"/>
+          <w:numId w:val="1"/>
+        </w:numPr>
+        <w:rPr>
+          <w:b/>
+          <w:sz w:val="36"/>
+        </w:rPr>
+      </w:pPr>
+      <w:r>
+        <w:rPr>
+          <w:b/>
+          <w:sz w:val="36"/>
+        </w:rPr>
+        <w:t>Diagrama Entidad Relación</w:t>
+      </w:r>
+    </w:p>
+    <w:p>
+      <w:pPr>
+        <w:pStyle w:val="Prrafodelista"/>
+        <w:rPr>
+          <w:b/>
+          <w:sz w:val="36"/>
+        </w:rPr>
+      </w:pPr>
+      <w:r>
+        <w:rPr>
+          <w:b/>
+          <w:noProof/>
+          <w:sz w:val="36"/>
+          <w:lang w:eastAsia="es-GT"/>
+        </w:rPr>
+        <w:drawing>
+          <wp:inline distT="0" distB="0" distL="0" distR="0">
+            <wp:extent cx="5612130" cy="4753037"/>
+            <wp:effectExtent l="0" t="0" r="7620" b="9525"/>
+            <wp:docPr id="4" name="Imagen 4" descr="C:\Users\Moises\Documents\USAC\Junio 2015\IPC 2\IPC2\FASE1\Diagrama ER.png"/>
+            <wp:cNvGraphicFramePr>
+              <a:graphicFrameLocks xmlns:a="http://schemas.openxmlformats.org/drawingml/2006/main" noChangeAspect="1"/>
+            </wp:cNvGraphicFramePr>
+            <a:graphic xmlns:a="http://schemas.openxmlformats.org/drawingml/2006/main">
+              <a:graphicData uri="http://schemas.openxmlformats.org/drawingml/2006/picture">
+                <pic:pic xmlns:pic="http://schemas.openxmlformats.org/drawingml/2006/picture">
+                  <pic:nvPicPr>
+                    <pic:cNvPr id="0" name="Picture 2" descr="C:\Users\Moises\Documents\USAC\Junio 2015\IPC 2\IPC2\FASE1\Diagrama ER.png"/>
+                    <pic:cNvPicPr>
+                      <a:picLocks noChangeAspect="1" noChangeArrowheads="1"/>
+                    </pic:cNvPicPr>
+                  </pic:nvPicPr>
+                  <pic:blipFill>
+                    <a:blip r:embed="rId10">
+                      <a:extLst>
+                        <a:ext uri="{28A0092B-C50C-407E-A947-70E740481C1C}">
+                          <a14:useLocalDpi xmlns:a14="http://schemas.microsoft.com/office/drawing/2010/main" val="0"/>
+                        </a:ext>
+                      </a:extLst>
+                    </a:blip>
+                    <a:srcRect/>
+                    <a:stretch>
+                      <a:fillRect/>
+                    </a:stretch>
+                  </pic:blipFill>
+                  <pic:spPr bwMode="auto">
+                    <a:xfrm>
+                      <a:off x="0" y="0"/>
+                      <a:ext cx="5612130" cy="4753037"/>
+                    </a:xfrm>
+                    <a:prstGeom prst="rect">
+                      <a:avLst/>
+                    </a:prstGeom>
+                    <a:noFill/>
+                    <a:ln>
+                      <a:noFill/>
+                    </a:ln>
+                  </pic:spPr>
+                </pic:pic>
+              </a:graphicData>
+            </a:graphic>
+          </wp:inline>
+        </w:drawing>
+      </w:r>
+    </w:p>
+    <w:p>
+      <w:pPr>
+        <w:rPr>
+          <w:b/>
+          <w:sz w:val="36"/>
+        </w:rPr>
+      </w:pPr>
+    </w:p>
+    <w:p>
+      <w:pPr>
+        <w:rPr>
+          <w:b/>
+          <w:sz w:val="36"/>
+        </w:rPr>
+      </w:pPr>
+    </w:p>
+    <w:p>
+      <w:pPr>
+        <w:rPr>
+          <w:b/>
+          <w:sz w:val="36"/>
+        </w:rPr>
+      </w:pPr>
+    </w:p>
+    <w:p>
+      <w:pPr>
+        <w:rPr>
+          <w:b/>
+          <w:sz w:val="36"/>
+        </w:rPr>
+      </w:pPr>
+    </w:p>
+    <w:p>
+      <w:pPr>
+        <w:rPr>
+          <w:b/>
+          <w:sz w:val="36"/>
+        </w:rPr>
+      </w:pPr>
+    </w:p>
+    <w:p>
+      <w:pPr>
+        <w:rPr>
+          <w:b/>
+          <w:sz w:val="36"/>
+        </w:rPr>
+      </w:pPr>
+    </w:p>
+    <w:p>
+      <w:pPr>
+        <w:rPr>
+          <w:sz w:val="24"/>
+        </w:rPr>
+      </w:pPr>
     </w:p>
     <w:sectPr>
-      <w:headerReference w:type="default" r:id="rId8"/>
-      <w:footerReference w:type="default" r:id="rId9"/>
+      <w:headerReference w:type="default" r:id="rId11"/>
+      <w:footerReference w:type="default" r:id="rId12"/>
       <w:pgSz w:w="12240" w:h="15840"/>
       <w:pgMar w:top="1417" w:right="1701" w:bottom="1417" w:left="1701" w:header="708" w:footer="708" w:gutter="0"/>
       <w:cols w:space="708"/>
@@ -1747,7 +4952,7 @@
               <w:color w:val="FFFFFF" w:themeColor="background1"/>
               <w:lang w:val="es-ES"/>
             </w:rPr>
-            <w:t>4</w:t>
+            <w:t>12</w:t>
           </w:r>
           <w:r>
             <w:rPr>
@@ -1807,8 +5012,8 @@
       <w:tblLook w:val="04A0" w:firstRow="1" w:lastRow="0" w:firstColumn="1" w:lastColumn="0" w:noHBand="0" w:noVBand="1"/>
     </w:tblPr>
     <w:tblGrid>
-      <w:gridCol w:w="4469"/>
-      <w:gridCol w:w="4369"/>
+      <w:gridCol w:w="4435"/>
+      <w:gridCol w:w="4403"/>
     </w:tblGrid>
     <w:tr>
       <w:trPr>
@@ -1856,7 +5061,7 @@
                   <w:sz w:val="18"/>
                   <w:szCs w:val="18"/>
                 </w:rPr>
-                <w:t>Converterformat</w:t>
+                <w:t>QUETZAL EXPRESS</w:t>
               </w:r>
             </w:p>
           </w:tc>
@@ -1977,6 +5182,119 @@
 <file path=word/numbering.xml><?xml version="1.0" encoding="utf-8"?>
 <w:numbering xmlns:wpc="http://schemas.microsoft.com/office/word/2010/wordprocessingCanvas" xmlns:mc="http://schemas.openxmlformats.org/markup-compatibility/2006" xmlns:o="urn:schemas-microsoft-com:office:office" xmlns:r="http://schemas.openxmlformats.org/officeDocument/2006/relationships" xmlns:m="http://schemas.openxmlformats.org/officeDocument/2006/math" xmlns:v="urn:schemas-microsoft-com:vml" xmlns:wp14="http://schemas.microsoft.com/office/word/2010/wordprocessingDrawing" xmlns:wp="http://schemas.openxmlformats.org/drawingml/2006/wordprocessingDrawing" xmlns:w10="urn:schemas-microsoft-com:office:word" xmlns:w="http://schemas.openxmlformats.org/wordprocessingml/2006/main" xmlns:w14="http://schemas.microsoft.com/office/word/2010/wordml" xmlns:w15="http://schemas.microsoft.com/office/word/2012/wordml" xmlns:wpg="http://schemas.microsoft.com/office/word/2010/wordprocessingGroup" xmlns:wpi="http://schemas.microsoft.com/office/word/2010/wordprocessingInk" xmlns:wne="http://schemas.microsoft.com/office/word/2006/wordml" xmlns:wps="http://schemas.microsoft.com/office/word/2010/wordprocessingShape" mc:Ignorable="w14 w15 wp14">
   <w:abstractNum w:abstractNumId="0" w15:restartNumberingAfterBreak="0">
+    <w:nsid w:val="000C72FE"/>
+    <w:multiLevelType w:val="multilevel"/>
+    <w:tmpl w:val="8646BE3E"/>
+    <w:lvl w:ilvl="0">
+      <w:start w:val="1"/>
+      <w:numFmt w:val="decimal"/>
+      <w:lvlText w:val="%1"/>
+      <w:lvlJc w:val="left"/>
+      <w:pPr>
+        <w:ind w:left="420" w:hanging="420"/>
+      </w:pPr>
+      <w:rPr>
+        <w:rFonts w:hint="default"/>
+      </w:rPr>
+    </w:lvl>
+    <w:lvl w:ilvl="1">
+      <w:start w:val="1"/>
+      <w:numFmt w:val="decimal"/>
+      <w:lvlText w:val="%1.%2"/>
+      <w:lvlJc w:val="left"/>
+      <w:pPr>
+        <w:ind w:left="1080" w:hanging="720"/>
+      </w:pPr>
+      <w:rPr>
+        <w:rFonts w:hint="default"/>
+      </w:rPr>
+    </w:lvl>
+    <w:lvl w:ilvl="2">
+      <w:start w:val="1"/>
+      <w:numFmt w:val="decimal"/>
+      <w:lvlText w:val="%1.%2.%3"/>
+      <w:lvlJc w:val="left"/>
+      <w:pPr>
+        <w:ind w:left="1440" w:hanging="720"/>
+      </w:pPr>
+      <w:rPr>
+        <w:rFonts w:hint="default"/>
+      </w:rPr>
+    </w:lvl>
+    <w:lvl w:ilvl="3">
+      <w:start w:val="1"/>
+      <w:numFmt w:val="decimal"/>
+      <w:lvlText w:val="%1.%2.%3.%4"/>
+      <w:lvlJc w:val="left"/>
+      <w:pPr>
+        <w:ind w:left="2160" w:hanging="1080"/>
+      </w:pPr>
+      <w:rPr>
+        <w:rFonts w:hint="default"/>
+      </w:rPr>
+    </w:lvl>
+    <w:lvl w:ilvl="4">
+      <w:start w:val="1"/>
+      <w:numFmt w:val="decimal"/>
+      <w:lvlText w:val="%1.%2.%3.%4.%5"/>
+      <w:lvlJc w:val="left"/>
+      <w:pPr>
+        <w:ind w:left="2880" w:hanging="1440"/>
+      </w:pPr>
+      <w:rPr>
+        <w:rFonts w:hint="default"/>
+      </w:rPr>
+    </w:lvl>
+    <w:lvl w:ilvl="5">
+      <w:start w:val="1"/>
+      <w:numFmt w:val="decimal"/>
+      <w:lvlText w:val="%1.%2.%3.%4.%5.%6"/>
+      <w:lvlJc w:val="left"/>
+      <w:pPr>
+        <w:ind w:left="3240" w:hanging="1440"/>
+      </w:pPr>
+      <w:rPr>
+        <w:rFonts w:hint="default"/>
+      </w:rPr>
+    </w:lvl>
+    <w:lvl w:ilvl="6">
+      <w:start w:val="1"/>
+      <w:numFmt w:val="decimal"/>
+      <w:lvlText w:val="%1.%2.%3.%4.%5.%6.%7"/>
+      <w:lvlJc w:val="left"/>
+      <w:pPr>
+        <w:ind w:left="3960" w:hanging="1800"/>
+      </w:pPr>
+      <w:rPr>
+        <w:rFonts w:hint="default"/>
+      </w:rPr>
+    </w:lvl>
+    <w:lvl w:ilvl="7">
+      <w:start w:val="1"/>
+      <w:numFmt w:val="decimal"/>
+      <w:lvlText w:val="%1.%2.%3.%4.%5.%6.%7.%8"/>
+      <w:lvlJc w:val="left"/>
+      <w:pPr>
+        <w:ind w:left="4680" w:hanging="2160"/>
+      </w:pPr>
+      <w:rPr>
+        <w:rFonts w:hint="default"/>
+      </w:rPr>
+    </w:lvl>
+    <w:lvl w:ilvl="8">
+      <w:start w:val="1"/>
+      <w:numFmt w:val="decimal"/>
+      <w:lvlText w:val="%1.%2.%3.%4.%5.%6.%7.%8.%9"/>
+      <w:lvlJc w:val="left"/>
+      <w:pPr>
+        <w:ind w:left="5040" w:hanging="2160"/>
+      </w:pPr>
+      <w:rPr>
+        <w:rFonts w:hint="default"/>
+      </w:rPr>
+    </w:lvl>
+  </w:abstractNum>
+  <w:abstractNum w:abstractNumId="1" w15:restartNumberingAfterBreak="0">
     <w:nsid w:val="00BB37EE"/>
     <w:multiLevelType w:val="hybridMultilevel"/>
     <w:tmpl w:val="CE788DE0"/>
@@ -2089,7 +5407,7 @@
       </w:rPr>
     </w:lvl>
   </w:abstractNum>
-  <w:abstractNum w:abstractNumId="1" w15:restartNumberingAfterBreak="0">
+  <w:abstractNum w:abstractNumId="2" w15:restartNumberingAfterBreak="0">
     <w:nsid w:val="07E6397E"/>
     <w:multiLevelType w:val="hybridMultilevel"/>
     <w:tmpl w:val="9E1C4494"/>
@@ -2204,7 +5522,7 @@
       </w:rPr>
     </w:lvl>
   </w:abstractNum>
-  <w:abstractNum w:abstractNumId="2" w15:restartNumberingAfterBreak="0">
+  <w:abstractNum w:abstractNumId="3" w15:restartNumberingAfterBreak="0">
     <w:nsid w:val="07F91171"/>
     <w:multiLevelType w:val="multilevel"/>
     <w:tmpl w:val="8646BE3E"/>
@@ -2317,7 +5635,7 @@
       </w:rPr>
     </w:lvl>
   </w:abstractNum>
-  <w:abstractNum w:abstractNumId="3" w15:restartNumberingAfterBreak="0">
+  <w:abstractNum w:abstractNumId="4" w15:restartNumberingAfterBreak="0">
     <w:nsid w:val="0BB30425"/>
     <w:multiLevelType w:val="hybridMultilevel"/>
     <w:tmpl w:val="7B3C3B84"/>
@@ -2430,7 +5748,7 @@
       </w:rPr>
     </w:lvl>
   </w:abstractNum>
-  <w:abstractNum w:abstractNumId="4" w15:restartNumberingAfterBreak="0">
+  <w:abstractNum w:abstractNumId="5" w15:restartNumberingAfterBreak="0">
     <w:nsid w:val="15B14924"/>
     <w:multiLevelType w:val="hybridMultilevel"/>
     <w:tmpl w:val="51BC2D60"/>
@@ -2545,7 +5863,7 @@
       </w:rPr>
     </w:lvl>
   </w:abstractNum>
-  <w:abstractNum w:abstractNumId="5" w15:restartNumberingAfterBreak="0">
+  <w:abstractNum w:abstractNumId="6" w15:restartNumberingAfterBreak="0">
     <w:nsid w:val="15BE41DD"/>
     <w:multiLevelType w:val="multilevel"/>
     <w:tmpl w:val="A78ADECA"/>
@@ -2666,7 +5984,7 @@
       </w:rPr>
     </w:lvl>
   </w:abstractNum>
-  <w:abstractNum w:abstractNumId="6" w15:restartNumberingAfterBreak="0">
+  <w:abstractNum w:abstractNumId="7" w15:restartNumberingAfterBreak="0">
     <w:nsid w:val="17D91F47"/>
     <w:multiLevelType w:val="hybridMultilevel"/>
     <w:tmpl w:val="2E2225CC"/>
@@ -2779,7 +6097,7 @@
       </w:rPr>
     </w:lvl>
   </w:abstractNum>
-  <w:abstractNum w:abstractNumId="7" w15:restartNumberingAfterBreak="0">
+  <w:abstractNum w:abstractNumId="8" w15:restartNumberingAfterBreak="0">
     <w:nsid w:val="2ABB0CB2"/>
     <w:multiLevelType w:val="multilevel"/>
     <w:tmpl w:val="E7289FD2"/>
@@ -2900,7 +6218,7 @@
       </w:rPr>
     </w:lvl>
   </w:abstractNum>
-  <w:abstractNum w:abstractNumId="8" w15:restartNumberingAfterBreak="0">
+  <w:abstractNum w:abstractNumId="9" w15:restartNumberingAfterBreak="0">
     <w:nsid w:val="2B1C1CB0"/>
     <w:multiLevelType w:val="hybridMultilevel"/>
     <w:tmpl w:val="900A6202"/>
@@ -3013,7 +6331,7 @@
       </w:rPr>
     </w:lvl>
   </w:abstractNum>
-  <w:abstractNum w:abstractNumId="9" w15:restartNumberingAfterBreak="0">
+  <w:abstractNum w:abstractNumId="10" w15:restartNumberingAfterBreak="0">
     <w:nsid w:val="38111895"/>
     <w:multiLevelType w:val="hybridMultilevel"/>
     <w:tmpl w:val="6B287F5E"/>
@@ -3126,7 +6444,235 @@
       </w:rPr>
     </w:lvl>
   </w:abstractNum>
-  <w:abstractNum w:abstractNumId="10" w15:restartNumberingAfterBreak="0">
+  <w:abstractNum w:abstractNumId="11" w15:restartNumberingAfterBreak="0">
+    <w:nsid w:val="3B80611B"/>
+    <w:multiLevelType w:val="hybridMultilevel"/>
+    <w:tmpl w:val="B2C6ED60"/>
+    <w:lvl w:ilvl="0" w:tplc="1FC64120">
+      <w:start w:val="1"/>
+      <w:numFmt w:val="bullet"/>
+      <w:lvlText w:val=""/>
+      <w:lvlJc w:val="left"/>
+      <w:pPr>
+        <w:ind w:left="1440" w:hanging="360"/>
+      </w:pPr>
+      <w:rPr>
+        <w:rFonts w:ascii="Symbol" w:hAnsi="Symbol" w:hint="default"/>
+        <w:sz w:val="24"/>
+      </w:rPr>
+    </w:lvl>
+    <w:lvl w:ilvl="1" w:tplc="100A0003" w:tentative="1">
+      <w:start w:val="1"/>
+      <w:numFmt w:val="bullet"/>
+      <w:lvlText w:val="o"/>
+      <w:lvlJc w:val="left"/>
+      <w:pPr>
+        <w:ind w:left="1440" w:hanging="360"/>
+      </w:pPr>
+      <w:rPr>
+        <w:rFonts w:ascii="Courier New" w:hAnsi="Courier New" w:cs="Courier New" w:hint="default"/>
+      </w:rPr>
+    </w:lvl>
+    <w:lvl w:ilvl="2" w:tplc="100A0005" w:tentative="1">
+      <w:start w:val="1"/>
+      <w:numFmt w:val="bullet"/>
+      <w:lvlText w:val=""/>
+      <w:lvlJc w:val="left"/>
+      <w:pPr>
+        <w:ind w:left="2160" w:hanging="360"/>
+      </w:pPr>
+      <w:rPr>
+        <w:rFonts w:ascii="Wingdings" w:hAnsi="Wingdings" w:hint="default"/>
+      </w:rPr>
+    </w:lvl>
+    <w:lvl w:ilvl="3" w:tplc="100A0001" w:tentative="1">
+      <w:start w:val="1"/>
+      <w:numFmt w:val="bullet"/>
+      <w:lvlText w:val=""/>
+      <w:lvlJc w:val="left"/>
+      <w:pPr>
+        <w:ind w:left="2880" w:hanging="360"/>
+      </w:pPr>
+      <w:rPr>
+        <w:rFonts w:ascii="Symbol" w:hAnsi="Symbol" w:hint="default"/>
+      </w:rPr>
+    </w:lvl>
+    <w:lvl w:ilvl="4" w:tplc="100A0003" w:tentative="1">
+      <w:start w:val="1"/>
+      <w:numFmt w:val="bullet"/>
+      <w:lvlText w:val="o"/>
+      <w:lvlJc w:val="left"/>
+      <w:pPr>
+        <w:ind w:left="3600" w:hanging="360"/>
+      </w:pPr>
+      <w:rPr>
+        <w:rFonts w:ascii="Courier New" w:hAnsi="Courier New" w:cs="Courier New" w:hint="default"/>
+      </w:rPr>
+    </w:lvl>
+    <w:lvl w:ilvl="5" w:tplc="100A0005" w:tentative="1">
+      <w:start w:val="1"/>
+      <w:numFmt w:val="bullet"/>
+      <w:lvlText w:val=""/>
+      <w:lvlJc w:val="left"/>
+      <w:pPr>
+        <w:ind w:left="4320" w:hanging="360"/>
+      </w:pPr>
+      <w:rPr>
+        <w:rFonts w:ascii="Wingdings" w:hAnsi="Wingdings" w:hint="default"/>
+      </w:rPr>
+    </w:lvl>
+    <w:lvl w:ilvl="6" w:tplc="100A0001" w:tentative="1">
+      <w:start w:val="1"/>
+      <w:numFmt w:val="bullet"/>
+      <w:lvlText w:val=""/>
+      <w:lvlJc w:val="left"/>
+      <w:pPr>
+        <w:ind w:left="5040" w:hanging="360"/>
+      </w:pPr>
+      <w:rPr>
+        <w:rFonts w:ascii="Symbol" w:hAnsi="Symbol" w:hint="default"/>
+      </w:rPr>
+    </w:lvl>
+    <w:lvl w:ilvl="7" w:tplc="100A0003" w:tentative="1">
+      <w:start w:val="1"/>
+      <w:numFmt w:val="bullet"/>
+      <w:lvlText w:val="o"/>
+      <w:lvlJc w:val="left"/>
+      <w:pPr>
+        <w:ind w:left="5760" w:hanging="360"/>
+      </w:pPr>
+      <w:rPr>
+        <w:rFonts w:ascii="Courier New" w:hAnsi="Courier New" w:cs="Courier New" w:hint="default"/>
+      </w:rPr>
+    </w:lvl>
+    <w:lvl w:ilvl="8" w:tplc="100A0005" w:tentative="1">
+      <w:start w:val="1"/>
+      <w:numFmt w:val="bullet"/>
+      <w:lvlText w:val=""/>
+      <w:lvlJc w:val="left"/>
+      <w:pPr>
+        <w:ind w:left="6480" w:hanging="360"/>
+      </w:pPr>
+      <w:rPr>
+        <w:rFonts w:ascii="Wingdings" w:hAnsi="Wingdings" w:hint="default"/>
+      </w:rPr>
+    </w:lvl>
+  </w:abstractNum>
+  <w:abstractNum w:abstractNumId="12" w15:restartNumberingAfterBreak="0">
+    <w:nsid w:val="468C230D"/>
+    <w:multiLevelType w:val="hybridMultilevel"/>
+    <w:tmpl w:val="6F5EF860"/>
+    <w:lvl w:ilvl="0" w:tplc="2558F130">
+      <w:start w:val="1"/>
+      <w:numFmt w:val="bullet"/>
+      <w:lvlText w:val=""/>
+      <w:lvlJc w:val="left"/>
+      <w:pPr>
+        <w:ind w:left="1440" w:hanging="360"/>
+      </w:pPr>
+      <w:rPr>
+        <w:rFonts w:ascii="Symbol" w:hAnsi="Symbol" w:hint="default"/>
+        <w:sz w:val="28"/>
+      </w:rPr>
+    </w:lvl>
+    <w:lvl w:ilvl="1" w:tplc="100A0003" w:tentative="1">
+      <w:start w:val="1"/>
+      <w:numFmt w:val="bullet"/>
+      <w:lvlText w:val="o"/>
+      <w:lvlJc w:val="left"/>
+      <w:pPr>
+        <w:ind w:left="2160" w:hanging="360"/>
+      </w:pPr>
+      <w:rPr>
+        <w:rFonts w:ascii="Courier New" w:hAnsi="Courier New" w:cs="Courier New" w:hint="default"/>
+      </w:rPr>
+    </w:lvl>
+    <w:lvl w:ilvl="2" w:tplc="100A0005" w:tentative="1">
+      <w:start w:val="1"/>
+      <w:numFmt w:val="bullet"/>
+      <w:lvlText w:val=""/>
+      <w:lvlJc w:val="left"/>
+      <w:pPr>
+        <w:ind w:left="2880" w:hanging="360"/>
+      </w:pPr>
+      <w:rPr>
+        <w:rFonts w:ascii="Wingdings" w:hAnsi="Wingdings" w:hint="default"/>
+      </w:rPr>
+    </w:lvl>
+    <w:lvl w:ilvl="3" w:tplc="100A0001" w:tentative="1">
+      <w:start w:val="1"/>
+      <w:numFmt w:val="bullet"/>
+      <w:lvlText w:val=""/>
+      <w:lvlJc w:val="left"/>
+      <w:pPr>
+        <w:ind w:left="3600" w:hanging="360"/>
+      </w:pPr>
+      <w:rPr>
+        <w:rFonts w:ascii="Symbol" w:hAnsi="Symbol" w:hint="default"/>
+      </w:rPr>
+    </w:lvl>
+    <w:lvl w:ilvl="4" w:tplc="100A0003" w:tentative="1">
+      <w:start w:val="1"/>
+      <w:numFmt w:val="bullet"/>
+      <w:lvlText w:val="o"/>
+      <w:lvlJc w:val="left"/>
+      <w:pPr>
+        <w:ind w:left="4320" w:hanging="360"/>
+      </w:pPr>
+      <w:rPr>
+        <w:rFonts w:ascii="Courier New" w:hAnsi="Courier New" w:cs="Courier New" w:hint="default"/>
+      </w:rPr>
+    </w:lvl>
+    <w:lvl w:ilvl="5" w:tplc="100A0005" w:tentative="1">
+      <w:start w:val="1"/>
+      <w:numFmt w:val="bullet"/>
+      <w:lvlText w:val=""/>
+      <w:lvlJc w:val="left"/>
+      <w:pPr>
+        <w:ind w:left="5040" w:hanging="360"/>
+      </w:pPr>
+      <w:rPr>
+        <w:rFonts w:ascii="Wingdings" w:hAnsi="Wingdings" w:hint="default"/>
+      </w:rPr>
+    </w:lvl>
+    <w:lvl w:ilvl="6" w:tplc="100A0001" w:tentative="1">
+      <w:start w:val="1"/>
+      <w:numFmt w:val="bullet"/>
+      <w:lvlText w:val=""/>
+      <w:lvlJc w:val="left"/>
+      <w:pPr>
+        <w:ind w:left="5760" w:hanging="360"/>
+      </w:pPr>
+      <w:rPr>
+        <w:rFonts w:ascii="Symbol" w:hAnsi="Symbol" w:hint="default"/>
+      </w:rPr>
+    </w:lvl>
+    <w:lvl w:ilvl="7" w:tplc="100A0003" w:tentative="1">
+      <w:start w:val="1"/>
+      <w:numFmt w:val="bullet"/>
+      <w:lvlText w:val="o"/>
+      <w:lvlJc w:val="left"/>
+      <w:pPr>
+        <w:ind w:left="6480" w:hanging="360"/>
+      </w:pPr>
+      <w:rPr>
+        <w:rFonts w:ascii="Courier New" w:hAnsi="Courier New" w:cs="Courier New" w:hint="default"/>
+      </w:rPr>
+    </w:lvl>
+    <w:lvl w:ilvl="8" w:tplc="100A0005" w:tentative="1">
+      <w:start w:val="1"/>
+      <w:numFmt w:val="bullet"/>
+      <w:lvlText w:val=""/>
+      <w:lvlJc w:val="left"/>
+      <w:pPr>
+        <w:ind w:left="7200" w:hanging="360"/>
+      </w:pPr>
+      <w:rPr>
+        <w:rFonts w:ascii="Wingdings" w:hAnsi="Wingdings" w:hint="default"/>
+      </w:rPr>
+    </w:lvl>
+  </w:abstractNum>
+  <w:abstractNum w:abstractNumId="13" w15:restartNumberingAfterBreak="0">
     <w:nsid w:val="6F9C7FE3"/>
     <w:multiLevelType w:val="hybridMultilevel"/>
     <w:tmpl w:val="AB2C6A6E"/>
@@ -3241,7 +6787,7 @@
       </w:rPr>
     </w:lvl>
   </w:abstractNum>
-  <w:abstractNum w:abstractNumId="11" w15:restartNumberingAfterBreak="0">
+  <w:abstractNum w:abstractNumId="14" w15:restartNumberingAfterBreak="0">
     <w:nsid w:val="7A6A0F31"/>
     <w:multiLevelType w:val="multilevel"/>
     <w:tmpl w:val="9D764358"/>
@@ -3354,7 +6900,7 @@
       </w:rPr>
     </w:lvl>
   </w:abstractNum>
-  <w:abstractNum w:abstractNumId="12" w15:restartNumberingAfterBreak="0">
+  <w:abstractNum w:abstractNumId="15" w15:restartNumberingAfterBreak="0">
     <w:nsid w:val="7E2345E3"/>
     <w:multiLevelType w:val="multilevel"/>
     <w:tmpl w:val="BD2E3ADE"/>
@@ -3468,43 +7014,52 @@
     </w:lvl>
   </w:abstractNum>
   <w:num w:numId="1">
+    <w:abstractNumId w:val="8"/>
+  </w:num>
+  <w:num w:numId="2">
+    <w:abstractNumId w:val="10"/>
+  </w:num>
+  <w:num w:numId="3">
+    <w:abstractNumId w:val="9"/>
+  </w:num>
+  <w:num w:numId="4">
+    <w:abstractNumId w:val="14"/>
+  </w:num>
+  <w:num w:numId="5">
     <w:abstractNumId w:val="7"/>
   </w:num>
-  <w:num w:numId="2">
-    <w:abstractNumId w:val="9"/>
+  <w:num w:numId="6">
+    <w:abstractNumId w:val="15"/>
   </w:num>
-  <w:num w:numId="3">
-    <w:abstractNumId w:val="8"/>
+  <w:num w:numId="7">
+    <w:abstractNumId w:val="4"/>
   </w:num>
-  <w:num w:numId="4">
-    <w:abstractNumId w:val="11"/>
+  <w:num w:numId="8">
+    <w:abstractNumId w:val="1"/>
   </w:num>
-  <w:num w:numId="5">
+  <w:num w:numId="9">
+    <w:abstractNumId w:val="13"/>
+  </w:num>
+  <w:num w:numId="10">
+    <w:abstractNumId w:val="5"/>
+  </w:num>
+  <w:num w:numId="11">
+    <w:abstractNumId w:val="2"/>
+  </w:num>
+  <w:num w:numId="12">
     <w:abstractNumId w:val="6"/>
   </w:num>
-  <w:num w:numId="6">
+  <w:num w:numId="13">
+    <w:abstractNumId w:val="3"/>
+  </w:num>
+  <w:num w:numId="14">
+    <w:abstractNumId w:val="0"/>
+  </w:num>
+  <w:num w:numId="15">
     <w:abstractNumId w:val="12"/>
   </w:num>
-  <w:num w:numId="7">
-    <w:abstractNumId w:val="3"/>
-  </w:num>
-  <w:num w:numId="8">
-    <w:abstractNumId w:val="0"/>
-  </w:num>
-  <w:num w:numId="9">
-    <w:abstractNumId w:val="10"/>
-  </w:num>
-  <w:num w:numId="10">
-    <w:abstractNumId w:val="4"/>
-  </w:num>
-  <w:num w:numId="11">
-    <w:abstractNumId w:val="1"/>
-  </w:num>
-  <w:num w:numId="12">
-    <w:abstractNumId w:val="5"/>
-  </w:num>
-  <w:num w:numId="13">
-    <w:abstractNumId w:val="2"/>
+  <w:num w:numId="16">
+    <w:abstractNumId w:val="11"/>
   </w:num>
 </w:numbering>
 </file>
@@ -5439,19 +8994,19 @@
 
 <file path=word/glossary/fontTable.xml><?xml version="1.0" encoding="utf-8"?>
 <w:fonts xmlns:mc="http://schemas.openxmlformats.org/markup-compatibility/2006" xmlns:r="http://schemas.openxmlformats.org/officeDocument/2006/relationships" xmlns:w="http://schemas.openxmlformats.org/wordprocessingml/2006/main" xmlns:w14="http://schemas.microsoft.com/office/word/2010/wordml" xmlns:w15="http://schemas.microsoft.com/office/word/2012/wordml" mc:Ignorable="w14 w15">
+  <w:font w:name="Times New Roman">
+    <w:panose1 w:val="02020603050405020304"/>
+    <w:charset w:val="00"/>
+    <w:family w:val="roman"/>
+    <w:pitch w:val="variable"/>
+    <w:sig w:usb0="E0002EFF" w:usb1="C0007843" w:usb2="00000009" w:usb3="00000000" w:csb0="000001FF" w:csb1="00000000"/>
+  </w:font>
   <w:font w:name="Symbol">
     <w:panose1 w:val="05050102010706020507"/>
     <w:charset w:val="02"/>
     <w:family w:val="roman"/>
     <w:pitch w:val="variable"/>
     <w:sig w:usb0="00000000" w:usb1="10000000" w:usb2="00000000" w:usb3="00000000" w:csb0="80000000" w:csb1="00000000"/>
-  </w:font>
-  <w:font w:name="Times New Roman">
-    <w:panose1 w:val="02020603050405020304"/>
-    <w:charset w:val="00"/>
-    <w:family w:val="roman"/>
-    <w:pitch w:val="variable"/>
-    <w:sig w:usb0="E0002EFF" w:usb1="C0007843" w:usb2="00000009" w:usb3="00000000" w:csb0="000001FF" w:csb1="00000000"/>
   </w:font>
   <w:font w:name="Courier New">
     <w:panose1 w:val="02070309020205020404"/>
@@ -5481,6 +9036,13 @@
     <w:pitch w:val="variable"/>
     <w:sig w:usb0="A00002EF" w:usb1="4000207B" w:usb2="00000000" w:usb3="00000000" w:csb0="0000019F" w:csb1="00000000"/>
   </w:font>
+  <w:font w:name="Arial">
+    <w:panose1 w:val="020B0604020202020204"/>
+    <w:charset w:val="00"/>
+    <w:family w:val="swiss"/>
+    <w:pitch w:val="variable"/>
+    <w:sig w:usb0="E0002AFF" w:usb1="C0007843" w:usb2="00000009" w:usb3="00000000" w:csb0="000001FF" w:csb1="00000000"/>
+  </w:font>
 </w:fonts>
 </file>
 
@@ -5500,8 +9062,8 @@
   </w:compat>
   <w:rsids>
     <w:rsidRoot w:val="00450391"/>
+    <w:rsid w:val="00114A92"/>
     <w:rsid w:val="00450391"/>
-    <w:rsid w:val="00BE104A"/>
   </w:rsids>
   <m:mathPr>
     <m:mathFont m:val="Cambria Math"/>

</xml_diff>

<commit_message>
Casos de Uso: Alto Nivel y Expandidos
</commit_message>
<xml_diff>
--- a/FASE1/[IPC2]Fase1_201314466.docx
+++ b/FASE1/[IPC2]Fase1_201314466.docx
@@ -654,15 +654,7 @@
           <w:color w:val="222A35" w:themeColor="text2" w:themeShade="80"/>
           <w:u w:val="single"/>
         </w:rPr>
-        <w:t>10 de Junio</w:t>
-      </w:r>
-      <w:r>
-        <w:rPr>
-          <w:rFonts w:ascii="Arial" w:hAnsi="Arial" w:cs="Arial"/>
-          <w:color w:val="222A35" w:themeColor="text2" w:themeShade="80"/>
-          <w:u w:val="single"/>
-        </w:rPr>
-        <w:t xml:space="preserve"> del 2015</w:t>
+        <w:t>10 de Junio del 2015</w:t>
       </w:r>
       <w:r>
         <w:rPr>
@@ -1087,47 +1079,13 @@
     </w:p>
     <w:p>
       <w:pPr>
-        <w:pStyle w:val="Prrafodelista"/>
-        <w:numPr>
-          <w:ilvl w:val="0"/>
-          <w:numId w:val="12"/>
-        </w:numPr>
-        <w:rPr>
-          <w:b/>
-          <w:sz w:val="36"/>
-        </w:rPr>
-      </w:pPr>
-      <w:r>
-        <w:rPr>
-          <w:b/>
-          <w:sz w:val="36"/>
-        </w:rPr>
-        <w:t>Planificación del Proyecto</w:t>
-      </w:r>
-      <w:r>
-        <w:rPr>
-          <w:b/>
-          <w:sz w:val="36"/>
-        </w:rPr>
-        <w:t>………………………………………</w:t>
-      </w:r>
-      <w:r>
-        <w:rPr>
-          <w:b/>
-          <w:sz w:val="36"/>
-        </w:rPr>
-        <w:t>12</w:t>
-      </w:r>
+        <w:rPr>
+          <w:b/>
+          <w:sz w:val="36"/>
+        </w:rPr>
+      </w:pPr>
       <w:bookmarkStart w:id="0" w:name="_GoBack"/>
       <w:bookmarkEnd w:id="0"/>
-    </w:p>
-    <w:p>
-      <w:pPr>
-        <w:rPr>
-          <w:b/>
-          <w:sz w:val="36"/>
-        </w:rPr>
-      </w:pPr>
     </w:p>
     <w:p>
       <w:pPr>
@@ -1226,6 +1184,7 @@
           <w:b/>
           <w:sz w:val="36"/>
         </w:rPr>
+        <w:lastRenderedPageBreak/>
         <w:t>Requerimientos</w:t>
       </w:r>
     </w:p>
@@ -1281,13 +1240,7 @@
     </w:p>
     <w:p>
       <w:r>
-        <w:t xml:space="preserve">El Software podrá automatizar </w:t>
-      </w:r>
-      <w:r>
-        <w:t>el proceso de logística</w:t>
-      </w:r>
-      <w:r>
-        <w:t>, realizando las siguientes tareas:</w:t>
+        <w:t>El Software podrá automatizar el proceso de logística, realizando las siguientes tareas:</w:t>
       </w:r>
     </w:p>
     <w:p>
@@ -1408,7 +1361,6 @@
           <w:b/>
           <w:sz w:val="32"/>
         </w:rPr>
-        <w:lastRenderedPageBreak/>
         <w:t>Análisis de Cliente</w:t>
       </w:r>
     </w:p>
@@ -1593,21 +1545,7 @@
                 <w:sz w:val="24"/>
                 <w:szCs w:val="24"/>
               </w:rPr>
-              <w:t xml:space="preserve">Permitirá </w:t>
-            </w:r>
-            <w:r>
-              <w:rPr>
-                <w:sz w:val="24"/>
-                <w:szCs w:val="24"/>
-              </w:rPr>
-              <w:t xml:space="preserve">registrar a los </w:t>
-            </w:r>
-            <w:r>
-              <w:rPr>
-                <w:sz w:val="24"/>
-                <w:szCs w:val="24"/>
-              </w:rPr>
-              <w:t>empleados.</w:t>
+              <w:t>Permitirá registrar a los empleados.</w:t>
             </w:r>
           </w:p>
           <w:p>
@@ -1946,24 +1884,15 @@
               <w:cnfStyle w:val="000000100000" w:firstRow="0" w:lastRow="0" w:firstColumn="0" w:lastColumn="0" w:oddVBand="0" w:evenVBand="0" w:oddHBand="1" w:evenHBand="0" w:firstRowFirstColumn="0" w:firstRowLastColumn="0" w:lastRowFirstColumn="0" w:lastRowLastColumn="0"/>
             </w:pPr>
             <w:r>
-              <w:t>Se registra y es aceptado por un administrador</w:t>
+              <w:t>Se registra y es aceptado por un administrador.</w:t>
             </w:r>
+          </w:p>
+          <w:p>
+            <w:pPr>
+              <w:cnfStyle w:val="000000100000" w:firstRow="0" w:lastRow="0" w:firstColumn="0" w:lastColumn="0" w:oddVBand="0" w:evenVBand="0" w:oddHBand="1" w:evenHBand="0" w:firstRowFirstColumn="0" w:firstRowLastColumn="0" w:lastRowFirstColumn="0" w:lastRowLastColumn="0"/>
+            </w:pPr>
             <w:r>
-              <w:t>.</w:t>
-            </w:r>
-          </w:p>
-          <w:p>
-            <w:pPr>
-              <w:cnfStyle w:val="000000100000" w:firstRow="0" w:lastRow="0" w:firstColumn="0" w:lastColumn="0" w:oddVBand="0" w:evenVBand="0" w:oddHBand="1" w:evenHBand="0" w:firstRowFirstColumn="0" w:firstRowLastColumn="0" w:lastRowFirstColumn="0" w:lastRowLastColumn="0"/>
-            </w:pPr>
-            <w:r>
-              <w:t xml:space="preserve">El empleado es el </w:t>
-            </w:r>
-            <w:r>
-              <w:t xml:space="preserve">usuario </w:t>
-            </w:r>
-            <w:r>
-              <w:t xml:space="preserve">encargado de aceptar las solicitudes de registros de los clientes. </w:t>
+              <w:t xml:space="preserve">El empleado es el usuario encargado de aceptar las solicitudes de registros de los clientes. </w:t>
             </w:r>
           </w:p>
           <w:p>
@@ -2006,14 +1935,7 @@
                 <w:sz w:val="24"/>
                 <w:szCs w:val="24"/>
               </w:rPr>
-              <w:t xml:space="preserve">Usuario que Autoriza </w:t>
-            </w:r>
-            <w:r>
-              <w:rPr>
-                <w:sz w:val="24"/>
-                <w:szCs w:val="24"/>
-              </w:rPr>
-              <w:t>clientes.</w:t>
+              <w:t>Usuario que Autoriza clientes.</w:t>
             </w:r>
           </w:p>
         </w:tc>
@@ -2036,21 +1958,7 @@
                 <w:sz w:val="24"/>
                 <w:szCs w:val="24"/>
               </w:rPr>
-              <w:t xml:space="preserve">Listado de </w:t>
-            </w:r>
-            <w:r>
-              <w:rPr>
-                <w:sz w:val="24"/>
-                <w:szCs w:val="24"/>
-              </w:rPr>
-              <w:t>clientes</w:t>
-            </w:r>
-            <w:r>
-              <w:rPr>
-                <w:sz w:val="24"/>
-                <w:szCs w:val="24"/>
-              </w:rPr>
-              <w:t xml:space="preserve">, Registro, </w:t>
+              <w:t xml:space="preserve">Listado de clientes, Registro, </w:t>
             </w:r>
             <w:proofErr w:type="spellStart"/>
             <w:r>
@@ -2073,14 +1981,7 @@
                 <w:sz w:val="24"/>
                 <w:szCs w:val="24"/>
               </w:rPr>
-              <w:t>listado de Categorías, listado de paquetes</w:t>
-            </w:r>
-            <w:r>
-              <w:rPr>
-                <w:sz w:val="24"/>
-                <w:szCs w:val="24"/>
-              </w:rPr>
-              <w:t>.</w:t>
+              <w:t>listado de Categorías, listado de paquetes.</w:t>
             </w:r>
           </w:p>
         </w:tc>
@@ -2339,10 +2240,7 @@
               </w:rPr>
             </w:pPr>
             <w:r>
-              <w:t>Mira el estado del paquete, cuando fue pedido, está en tránsito o es una devolución</w:t>
-            </w:r>
-            <w:r>
-              <w:t>.</w:t>
+              <w:t>Mira el estado del paquete, cuando fue pedido, está en tránsito o es una devolución.</w:t>
             </w:r>
           </w:p>
         </w:tc>
@@ -4104,14 +4002,7 @@
           <w:sz w:val="32"/>
         </w:rPr>
         <w:lastRenderedPageBreak/>
-        <w:t>A</w:t>
-      </w:r>
-      <w:r>
-        <w:rPr>
-          <w:b/>
-          <w:sz w:val="32"/>
-        </w:rPr>
-        <w:t>rquitectura</w:t>
+        <w:t>Arquitectura</w:t>
       </w:r>
     </w:p>
     <w:p>
@@ -4312,99 +4203,534 @@
     </w:p>
     <w:p>
       <w:pPr>
-        <w:rPr>
-          <w:b/>
-          <w:sz w:val="36"/>
-        </w:rPr>
-      </w:pPr>
-    </w:p>
-    <w:p>
-      <w:pPr>
-        <w:rPr>
-          <w:b/>
-          <w:sz w:val="36"/>
-        </w:rPr>
-      </w:pPr>
-    </w:p>
-    <w:p>
-      <w:pPr>
-        <w:rPr>
-          <w:b/>
-          <w:sz w:val="36"/>
-        </w:rPr>
-      </w:pPr>
-    </w:p>
-    <w:p>
-      <w:pPr>
-        <w:rPr>
-          <w:b/>
-          <w:sz w:val="36"/>
-        </w:rPr>
-      </w:pPr>
-    </w:p>
-    <w:p>
-      <w:pPr>
-        <w:rPr>
-          <w:b/>
-          <w:sz w:val="36"/>
-        </w:rPr>
-      </w:pPr>
-    </w:p>
-    <w:p>
-      <w:pPr>
-        <w:rPr>
-          <w:b/>
-          <w:sz w:val="36"/>
-        </w:rPr>
-      </w:pPr>
-    </w:p>
-    <w:p>
-      <w:pPr>
-        <w:rPr>
-          <w:b/>
-          <w:sz w:val="36"/>
-        </w:rPr>
-      </w:pPr>
-    </w:p>
-    <w:p>
-      <w:pPr>
-        <w:rPr>
-          <w:b/>
-          <w:sz w:val="36"/>
-        </w:rPr>
-      </w:pPr>
-    </w:p>
-    <w:p>
-      <w:pPr>
-        <w:rPr>
-          <w:b/>
-          <w:sz w:val="36"/>
-        </w:rPr>
-      </w:pPr>
-    </w:p>
-    <w:p>
-      <w:pPr>
-        <w:rPr>
-          <w:b/>
-          <w:sz w:val="36"/>
-        </w:rPr>
-      </w:pPr>
-    </w:p>
-    <w:p>
-      <w:pPr>
-        <w:rPr>
-          <w:b/>
-          <w:sz w:val="36"/>
-        </w:rPr>
-      </w:pPr>
-    </w:p>
-    <w:p>
-      <w:pPr>
-        <w:rPr>
-          <w:b/>
-          <w:sz w:val="36"/>
-        </w:rPr>
-      </w:pPr>
+        <w:pStyle w:val="Prrafodelista"/>
+        <w:rPr>
+          <w:b/>
+          <w:sz w:val="36"/>
+        </w:rPr>
+      </w:pPr>
+    </w:p>
+    <w:p>
+      <w:pPr>
+        <w:pStyle w:val="Prrafodelista"/>
+        <w:numPr>
+          <w:ilvl w:val="1"/>
+          <w:numId w:val="1"/>
+        </w:numPr>
+        <w:rPr>
+          <w:b/>
+          <w:sz w:val="36"/>
+        </w:rPr>
+      </w:pPr>
+      <w:r>
+        <w:rPr>
+          <w:b/>
+          <w:sz w:val="36"/>
+        </w:rPr>
+        <w:t>Alto Nivel</w:t>
+      </w:r>
+    </w:p>
+    <w:p>
+      <w:pPr>
+        <w:rPr>
+          <w:b/>
+          <w:sz w:val="36"/>
+        </w:rPr>
+      </w:pPr>
+      <w:r>
+        <w:rPr>
+          <w:b/>
+          <w:noProof/>
+          <w:sz w:val="36"/>
+          <w:lang w:eastAsia="es-GT"/>
+        </w:rPr>
+        <w:drawing>
+          <wp:inline distT="0" distB="0" distL="0" distR="0">
+            <wp:extent cx="5419725" cy="5143500"/>
+            <wp:effectExtent l="0" t="0" r="9525" b="0"/>
+            <wp:docPr id="5" name="Imagen 5" descr="C:\Users\Moises\Documents\USAC\Junio 2015\IPC 2\CDU Alto Nivel.png"/>
+            <wp:cNvGraphicFramePr>
+              <a:graphicFrameLocks xmlns:a="http://schemas.openxmlformats.org/drawingml/2006/main" noChangeAspect="1"/>
+            </wp:cNvGraphicFramePr>
+            <a:graphic xmlns:a="http://schemas.openxmlformats.org/drawingml/2006/main">
+              <a:graphicData uri="http://schemas.openxmlformats.org/drawingml/2006/picture">
+                <pic:pic xmlns:pic="http://schemas.openxmlformats.org/drawingml/2006/picture">
+                  <pic:nvPicPr>
+                    <pic:cNvPr id="0" name="Picture 2" descr="C:\Users\Moises\Documents\USAC\Junio 2015\IPC 2\CDU Alto Nivel.png"/>
+                    <pic:cNvPicPr>
+                      <a:picLocks noChangeAspect="1" noChangeArrowheads="1"/>
+                    </pic:cNvPicPr>
+                  </pic:nvPicPr>
+                  <pic:blipFill>
+                    <a:blip r:embed="rId9">
+                      <a:extLst>
+                        <a:ext uri="{28A0092B-C50C-407E-A947-70E740481C1C}">
+                          <a14:useLocalDpi xmlns:a14="http://schemas.microsoft.com/office/drawing/2010/main" val="0"/>
+                        </a:ext>
+                      </a:extLst>
+                    </a:blip>
+                    <a:srcRect/>
+                    <a:stretch>
+                      <a:fillRect/>
+                    </a:stretch>
+                  </pic:blipFill>
+                  <pic:spPr bwMode="auto">
+                    <a:xfrm>
+                      <a:off x="0" y="0"/>
+                      <a:ext cx="5419725" cy="5143500"/>
+                    </a:xfrm>
+                    <a:prstGeom prst="rect">
+                      <a:avLst/>
+                    </a:prstGeom>
+                    <a:noFill/>
+                    <a:ln>
+                      <a:noFill/>
+                    </a:ln>
+                  </pic:spPr>
+                </pic:pic>
+              </a:graphicData>
+            </a:graphic>
+          </wp:inline>
+        </w:drawing>
+      </w:r>
+    </w:p>
+    <w:p>
+      <w:pPr>
+        <w:rPr>
+          <w:b/>
+          <w:sz w:val="36"/>
+        </w:rPr>
+      </w:pPr>
+    </w:p>
+    <w:p>
+      <w:pPr>
+        <w:rPr>
+          <w:b/>
+          <w:sz w:val="36"/>
+        </w:rPr>
+      </w:pPr>
+    </w:p>
+    <w:p>
+      <w:pPr>
+        <w:rPr>
+          <w:b/>
+          <w:sz w:val="36"/>
+        </w:rPr>
+      </w:pPr>
+    </w:p>
+    <w:p>
+      <w:pPr>
+        <w:rPr>
+          <w:b/>
+          <w:sz w:val="36"/>
+        </w:rPr>
+      </w:pPr>
+    </w:p>
+    <w:p>
+      <w:pPr>
+        <w:pStyle w:val="Prrafodelista"/>
+        <w:rPr>
+          <w:b/>
+          <w:sz w:val="36"/>
+        </w:rPr>
+      </w:pPr>
+    </w:p>
+    <w:p>
+      <w:pPr>
+        <w:pStyle w:val="Prrafodelista"/>
+        <w:rPr>
+          <w:b/>
+          <w:sz w:val="36"/>
+        </w:rPr>
+      </w:pPr>
+    </w:p>
+    <w:p>
+      <w:pPr>
+        <w:pStyle w:val="Prrafodelista"/>
+        <w:numPr>
+          <w:ilvl w:val="1"/>
+          <w:numId w:val="1"/>
+        </w:numPr>
+        <w:rPr>
+          <w:b/>
+          <w:sz w:val="36"/>
+        </w:rPr>
+      </w:pPr>
+      <w:r>
+        <w:rPr>
+          <w:b/>
+          <w:sz w:val="36"/>
+        </w:rPr>
+        <w:t>Expandidos</w:t>
+      </w:r>
+    </w:p>
+    <w:p>
+      <w:pPr>
+        <w:rPr>
+          <w:b/>
+          <w:sz w:val="36"/>
+        </w:rPr>
+      </w:pPr>
+      <w:r>
+        <w:rPr>
+          <w:b/>
+          <w:noProof/>
+          <w:sz w:val="36"/>
+          <w:lang w:eastAsia="es-GT"/>
+        </w:rPr>
+        <w:drawing>
+          <wp:inline distT="0" distB="0" distL="0" distR="0">
+            <wp:extent cx="4057650" cy="2664465"/>
+            <wp:effectExtent l="0" t="0" r="0" b="2540"/>
+            <wp:docPr id="6" name="Imagen 6" descr="C:\Users\Moises\Documents\USAC\Junio 2015\IPC 2\Expandido1.png"/>
+            <wp:cNvGraphicFramePr>
+              <a:graphicFrameLocks xmlns:a="http://schemas.openxmlformats.org/drawingml/2006/main" noChangeAspect="1"/>
+            </wp:cNvGraphicFramePr>
+            <a:graphic xmlns:a="http://schemas.openxmlformats.org/drawingml/2006/main">
+              <a:graphicData uri="http://schemas.openxmlformats.org/drawingml/2006/picture">
+                <pic:pic xmlns:pic="http://schemas.openxmlformats.org/drawingml/2006/picture">
+                  <pic:nvPicPr>
+                    <pic:cNvPr id="0" name="Picture 3" descr="C:\Users\Moises\Documents\USAC\Junio 2015\IPC 2\Expandido1.png"/>
+                    <pic:cNvPicPr>
+                      <a:picLocks noChangeAspect="1" noChangeArrowheads="1"/>
+                    </pic:cNvPicPr>
+                  </pic:nvPicPr>
+                  <pic:blipFill>
+                    <a:blip r:embed="rId10">
+                      <a:extLst>
+                        <a:ext uri="{28A0092B-C50C-407E-A947-70E740481C1C}">
+                          <a14:useLocalDpi xmlns:a14="http://schemas.microsoft.com/office/drawing/2010/main" val="0"/>
+                        </a:ext>
+                      </a:extLst>
+                    </a:blip>
+                    <a:srcRect/>
+                    <a:stretch>
+                      <a:fillRect/>
+                    </a:stretch>
+                  </pic:blipFill>
+                  <pic:spPr bwMode="auto">
+                    <a:xfrm>
+                      <a:off x="0" y="0"/>
+                      <a:ext cx="4063501" cy="2668307"/>
+                    </a:xfrm>
+                    <a:prstGeom prst="rect">
+                      <a:avLst/>
+                    </a:prstGeom>
+                    <a:noFill/>
+                    <a:ln>
+                      <a:noFill/>
+                    </a:ln>
+                  </pic:spPr>
+                </pic:pic>
+              </a:graphicData>
+            </a:graphic>
+          </wp:inline>
+        </w:drawing>
+      </w:r>
+    </w:p>
+    <w:p>
+      <w:pPr>
+        <w:rPr>
+          <w:b/>
+          <w:sz w:val="36"/>
+        </w:rPr>
+      </w:pPr>
+      <w:r>
+        <w:rPr>
+          <w:b/>
+          <w:noProof/>
+          <w:sz w:val="36"/>
+          <w:lang w:eastAsia="es-GT"/>
+        </w:rPr>
+        <w:drawing>
+          <wp:inline distT="0" distB="0" distL="0" distR="0">
+            <wp:extent cx="5324475" cy="3952875"/>
+            <wp:effectExtent l="0" t="0" r="9525" b="9525"/>
+            <wp:docPr id="7" name="Imagen 7" descr="C:\Users\Moises\Documents\USAC\Junio 2015\IPC 2\Expandido2.png"/>
+            <wp:cNvGraphicFramePr>
+              <a:graphicFrameLocks xmlns:a="http://schemas.openxmlformats.org/drawingml/2006/main" noChangeAspect="1"/>
+            </wp:cNvGraphicFramePr>
+            <a:graphic xmlns:a="http://schemas.openxmlformats.org/drawingml/2006/main">
+              <a:graphicData uri="http://schemas.openxmlformats.org/drawingml/2006/picture">
+                <pic:pic xmlns:pic="http://schemas.openxmlformats.org/drawingml/2006/picture">
+                  <pic:nvPicPr>
+                    <pic:cNvPr id="0" name="Picture 4" descr="C:\Users\Moises\Documents\USAC\Junio 2015\IPC 2\Expandido2.png"/>
+                    <pic:cNvPicPr>
+                      <a:picLocks noChangeAspect="1" noChangeArrowheads="1"/>
+                    </pic:cNvPicPr>
+                  </pic:nvPicPr>
+                  <pic:blipFill>
+                    <a:blip r:embed="rId11">
+                      <a:extLst>
+                        <a:ext uri="{28A0092B-C50C-407E-A947-70E740481C1C}">
+                          <a14:useLocalDpi xmlns:a14="http://schemas.microsoft.com/office/drawing/2010/main" val="0"/>
+                        </a:ext>
+                      </a:extLst>
+                    </a:blip>
+                    <a:srcRect/>
+                    <a:stretch>
+                      <a:fillRect/>
+                    </a:stretch>
+                  </pic:blipFill>
+                  <pic:spPr bwMode="auto">
+                    <a:xfrm>
+                      <a:off x="0" y="0"/>
+                      <a:ext cx="5324475" cy="3952875"/>
+                    </a:xfrm>
+                    <a:prstGeom prst="rect">
+                      <a:avLst/>
+                    </a:prstGeom>
+                    <a:noFill/>
+                    <a:ln>
+                      <a:noFill/>
+                    </a:ln>
+                  </pic:spPr>
+                </pic:pic>
+              </a:graphicData>
+            </a:graphic>
+          </wp:inline>
+        </w:drawing>
+      </w:r>
+    </w:p>
+    <w:p>
+      <w:pPr>
+        <w:rPr>
+          <w:b/>
+          <w:sz w:val="36"/>
+        </w:rPr>
+      </w:pPr>
+    </w:p>
+    <w:p>
+      <w:pPr>
+        <w:rPr>
+          <w:b/>
+          <w:sz w:val="36"/>
+        </w:rPr>
+      </w:pPr>
+      <w:r>
+        <w:rPr>
+          <w:b/>
+          <w:noProof/>
+          <w:sz w:val="36"/>
+          <w:lang w:eastAsia="es-GT"/>
+        </w:rPr>
+        <w:drawing>
+          <wp:inline distT="0" distB="0" distL="0" distR="0">
+            <wp:extent cx="3514725" cy="2533650"/>
+            <wp:effectExtent l="0" t="0" r="9525" b="0"/>
+            <wp:docPr id="8" name="Imagen 8" descr="C:\Users\Moises\Documents\USAC\Junio 2015\IPC 2\Expandido3.png"/>
+            <wp:cNvGraphicFramePr>
+              <a:graphicFrameLocks xmlns:a="http://schemas.openxmlformats.org/drawingml/2006/main" noChangeAspect="1"/>
+            </wp:cNvGraphicFramePr>
+            <a:graphic xmlns:a="http://schemas.openxmlformats.org/drawingml/2006/main">
+              <a:graphicData uri="http://schemas.openxmlformats.org/drawingml/2006/picture">
+                <pic:pic xmlns:pic="http://schemas.openxmlformats.org/drawingml/2006/picture">
+                  <pic:nvPicPr>
+                    <pic:cNvPr id="0" name="Picture 5" descr="C:\Users\Moises\Documents\USAC\Junio 2015\IPC 2\Expandido3.png"/>
+                    <pic:cNvPicPr>
+                      <a:picLocks noChangeAspect="1" noChangeArrowheads="1"/>
+                    </pic:cNvPicPr>
+                  </pic:nvPicPr>
+                  <pic:blipFill>
+                    <a:blip r:embed="rId12">
+                      <a:extLst>
+                        <a:ext uri="{28A0092B-C50C-407E-A947-70E740481C1C}">
+                          <a14:useLocalDpi xmlns:a14="http://schemas.microsoft.com/office/drawing/2010/main" val="0"/>
+                        </a:ext>
+                      </a:extLst>
+                    </a:blip>
+                    <a:srcRect/>
+                    <a:stretch>
+                      <a:fillRect/>
+                    </a:stretch>
+                  </pic:blipFill>
+                  <pic:spPr bwMode="auto">
+                    <a:xfrm>
+                      <a:off x="0" y="0"/>
+                      <a:ext cx="3514725" cy="2533650"/>
+                    </a:xfrm>
+                    <a:prstGeom prst="rect">
+                      <a:avLst/>
+                    </a:prstGeom>
+                    <a:noFill/>
+                    <a:ln>
+                      <a:noFill/>
+                    </a:ln>
+                  </pic:spPr>
+                </pic:pic>
+              </a:graphicData>
+            </a:graphic>
+          </wp:inline>
+        </w:drawing>
+      </w:r>
+    </w:p>
+    <w:p>
+      <w:pPr>
+        <w:rPr>
+          <w:b/>
+          <w:sz w:val="36"/>
+        </w:rPr>
+      </w:pPr>
+    </w:p>
+    <w:p>
+      <w:pPr>
+        <w:rPr>
+          <w:b/>
+          <w:sz w:val="36"/>
+        </w:rPr>
+      </w:pPr>
+    </w:p>
+    <w:p>
+      <w:pPr>
+        <w:rPr>
+          <w:b/>
+          <w:sz w:val="36"/>
+        </w:rPr>
+      </w:pPr>
+      <w:r>
+        <w:rPr>
+          <w:b/>
+          <w:noProof/>
+          <w:sz w:val="36"/>
+          <w:lang w:eastAsia="es-GT"/>
+        </w:rPr>
+        <w:drawing>
+          <wp:inline distT="0" distB="0" distL="0" distR="0">
+            <wp:extent cx="4829175" cy="3857625"/>
+            <wp:effectExtent l="0" t="0" r="9525" b="9525"/>
+            <wp:docPr id="9" name="Imagen 9" descr="C:\Users\Moises\Documents\USAC\Junio 2015\IPC 2\Expandido4.png"/>
+            <wp:cNvGraphicFramePr>
+              <a:graphicFrameLocks xmlns:a="http://schemas.openxmlformats.org/drawingml/2006/main" noChangeAspect="1"/>
+            </wp:cNvGraphicFramePr>
+            <a:graphic xmlns:a="http://schemas.openxmlformats.org/drawingml/2006/main">
+              <a:graphicData uri="http://schemas.openxmlformats.org/drawingml/2006/picture">
+                <pic:pic xmlns:pic="http://schemas.openxmlformats.org/drawingml/2006/picture">
+                  <pic:nvPicPr>
+                    <pic:cNvPr id="0" name="Picture 6" descr="C:\Users\Moises\Documents\USAC\Junio 2015\IPC 2\Expandido4.png"/>
+                    <pic:cNvPicPr>
+                      <a:picLocks noChangeAspect="1" noChangeArrowheads="1"/>
+                    </pic:cNvPicPr>
+                  </pic:nvPicPr>
+                  <pic:blipFill>
+                    <a:blip r:embed="rId13">
+                      <a:extLst>
+                        <a:ext uri="{28A0092B-C50C-407E-A947-70E740481C1C}">
+                          <a14:useLocalDpi xmlns:a14="http://schemas.microsoft.com/office/drawing/2010/main" val="0"/>
+                        </a:ext>
+                      </a:extLst>
+                    </a:blip>
+                    <a:srcRect/>
+                    <a:stretch>
+                      <a:fillRect/>
+                    </a:stretch>
+                  </pic:blipFill>
+                  <pic:spPr bwMode="auto">
+                    <a:xfrm>
+                      <a:off x="0" y="0"/>
+                      <a:ext cx="4829175" cy="3857625"/>
+                    </a:xfrm>
+                    <a:prstGeom prst="rect">
+                      <a:avLst/>
+                    </a:prstGeom>
+                    <a:noFill/>
+                    <a:ln>
+                      <a:noFill/>
+                    </a:ln>
+                  </pic:spPr>
+                </pic:pic>
+              </a:graphicData>
+            </a:graphic>
+          </wp:inline>
+        </w:drawing>
+      </w:r>
+    </w:p>
+    <w:p>
+      <w:pPr>
+        <w:rPr>
+          <w:b/>
+          <w:sz w:val="36"/>
+        </w:rPr>
+      </w:pPr>
+    </w:p>
+    <w:p>
+      <w:pPr>
+        <w:rPr>
+          <w:b/>
+          <w:sz w:val="36"/>
+        </w:rPr>
+      </w:pPr>
+    </w:p>
+    <w:p>
+      <w:pPr>
+        <w:rPr>
+          <w:b/>
+          <w:sz w:val="36"/>
+        </w:rPr>
+      </w:pPr>
+    </w:p>
+    <w:p>
+      <w:pPr>
+        <w:rPr>
+          <w:b/>
+          <w:sz w:val="36"/>
+        </w:rPr>
+      </w:pPr>
+      <w:r>
+        <w:rPr>
+          <w:b/>
+          <w:noProof/>
+          <w:sz w:val="36"/>
+          <w:lang w:eastAsia="es-GT"/>
+        </w:rPr>
+        <w:drawing>
+          <wp:inline distT="0" distB="0" distL="0" distR="0">
+            <wp:extent cx="4486275" cy="3543300"/>
+            <wp:effectExtent l="0" t="0" r="9525" b="0"/>
+            <wp:docPr id="10" name="Imagen 10" descr="C:\Users\Moises\Documents\USAC\Junio 2015\IPC 2\Expandido5.png"/>
+            <wp:cNvGraphicFramePr>
+              <a:graphicFrameLocks xmlns:a="http://schemas.openxmlformats.org/drawingml/2006/main" noChangeAspect="1"/>
+            </wp:cNvGraphicFramePr>
+            <a:graphic xmlns:a="http://schemas.openxmlformats.org/drawingml/2006/main">
+              <a:graphicData uri="http://schemas.openxmlformats.org/drawingml/2006/picture">
+                <pic:pic xmlns:pic="http://schemas.openxmlformats.org/drawingml/2006/picture">
+                  <pic:nvPicPr>
+                    <pic:cNvPr id="0" name="Picture 7" descr="C:\Users\Moises\Documents\USAC\Junio 2015\IPC 2\Expandido5.png"/>
+                    <pic:cNvPicPr>
+                      <a:picLocks noChangeAspect="1" noChangeArrowheads="1"/>
+                    </pic:cNvPicPr>
+                  </pic:nvPicPr>
+                  <pic:blipFill>
+                    <a:blip r:embed="rId14">
+                      <a:extLst>
+                        <a:ext uri="{28A0092B-C50C-407E-A947-70E740481C1C}">
+                          <a14:useLocalDpi xmlns:a14="http://schemas.microsoft.com/office/drawing/2010/main" val="0"/>
+                        </a:ext>
+                      </a:extLst>
+                    </a:blip>
+                    <a:srcRect/>
+                    <a:stretch>
+                      <a:fillRect/>
+                    </a:stretch>
+                  </pic:blipFill>
+                  <pic:spPr bwMode="auto">
+                    <a:xfrm>
+                      <a:off x="0" y="0"/>
+                      <a:ext cx="4486275" cy="3543300"/>
+                    </a:xfrm>
+                    <a:prstGeom prst="rect">
+                      <a:avLst/>
+                    </a:prstGeom>
+                    <a:noFill/>
+                    <a:ln>
+                      <a:noFill/>
+                    </a:ln>
+                  </pic:spPr>
+                </pic:pic>
+              </a:graphicData>
+            </a:graphic>
+          </wp:inline>
+        </w:drawing>
+      </w:r>
     </w:p>
     <w:p>
       <w:pPr>
@@ -4532,7 +4858,7 @@
                     </pic:cNvPicPr>
                   </pic:nvPicPr>
                   <pic:blipFill>
-                    <a:blip r:embed="rId9">
+                    <a:blip r:embed="rId15">
                       <a:extLst>
                         <a:ext uri="{28A0092B-C50C-407E-A947-70E740481C1C}">
                           <a14:useLocalDpi xmlns:a14="http://schemas.microsoft.com/office/drawing/2010/main" val="0"/>
@@ -4726,7 +5052,7 @@
                     </pic:cNvPicPr>
                   </pic:nvPicPr>
                   <pic:blipFill>
-                    <a:blip r:embed="rId10">
+                    <a:blip r:embed="rId16">
                       <a:extLst>
                         <a:ext uri="{28A0092B-C50C-407E-A947-70E740481C1C}">
                           <a14:useLocalDpi xmlns:a14="http://schemas.microsoft.com/office/drawing/2010/main" val="0"/>
@@ -4814,8 +5140,8 @@
       </w:pPr>
     </w:p>
     <w:sectPr>
-      <w:headerReference w:type="default" r:id="rId11"/>
-      <w:footerReference w:type="default" r:id="rId12"/>
+      <w:headerReference w:type="default" r:id="rId17"/>
+      <w:footerReference w:type="default" r:id="rId18"/>
       <w:pgSz w:w="12240" w:h="15840"/>
       <w:pgMar w:top="1417" w:right="1701" w:bottom="1417" w:left="1701" w:header="708" w:footer="708" w:gutter="0"/>
       <w:cols w:space="708"/>
@@ -4952,7 +5278,7 @@
               <w:color w:val="FFFFFF" w:themeColor="background1"/>
               <w:lang w:val="es-ES"/>
             </w:rPr>
-            <w:t>12</w:t>
+            <w:t>15</w:t>
           </w:r>
           <w:r>
             <w:rPr>
@@ -9063,6 +9389,7 @@
   <w:rsids>
     <w:rsidRoot w:val="00450391"/>
     <w:rsid w:val="00114A92"/>
+    <w:rsid w:val="00295B4E"/>
     <w:rsid w:val="00450391"/>
   </w:rsids>
   <m:mathPr>

</xml_diff>